<commit_message>
Technology Review Backend started
</commit_message>
<xml_diff>
--- a/Documentation/project.docx
+++ b/Documentation/project.docx
@@ -503,7 +503,7 @@
             </w:rPr>
             <w:fldChar w:fldCharType="separate"/>
           </w:r>
-          <w:hyperlink w:anchor="_Toc3200311" w:history="1">
+          <w:hyperlink w:anchor="_Toc3205397" w:history="1">
             <w:r>
               <w:rPr>
                 <w:rStyle w:val="Hyperlink"/>
@@ -531,7 +531,7 @@
                 <w:noProof/>
                 <w:webHidden/>
               </w:rPr>
-              <w:instrText xml:space="preserve"> PAGEREF _Toc3200311 \h </w:instrText>
+              <w:instrText xml:space="preserve"> PAGEREF _Toc3205397 \h </w:instrText>
             </w:r>
             <w:r>
               <w:rPr>
@@ -576,7 +576,7 @@
               <w:sz w:val="22"/>
             </w:rPr>
           </w:pPr>
-          <w:hyperlink w:anchor="_Toc3200312" w:history="1">
+          <w:hyperlink w:anchor="_Toc3205398" w:history="1">
             <w:r>
               <w:rPr>
                 <w:rStyle w:val="Hyperlink"/>
@@ -604,7 +604,7 @@
                 <w:noProof/>
                 <w:webHidden/>
               </w:rPr>
-              <w:instrText xml:space="preserve"> PAGEREF _Toc3200312 \h </w:instrText>
+              <w:instrText xml:space="preserve"> PAGEREF _Toc3205398 \h </w:instrText>
             </w:r>
             <w:r>
               <w:rPr>
@@ -624,7 +624,7 @@
                 <w:noProof/>
                 <w:webHidden/>
               </w:rPr>
-              <w:t>6</w:t>
+              <w:t>5</w:t>
             </w:r>
             <w:r>
               <w:rPr>
@@ -648,7 +648,7 @@
               <w:sz w:val="22"/>
             </w:rPr>
           </w:pPr>
-          <w:hyperlink w:anchor="_Toc3200313" w:history="1">
+          <w:hyperlink w:anchor="_Toc3205399" w:history="1">
             <w:r>
               <w:rPr>
                 <w:rStyle w:val="Hyperlink"/>
@@ -676,7 +676,7 @@
                 <w:noProof/>
                 <w:webHidden/>
               </w:rPr>
-              <w:instrText xml:space="preserve"> PAGEREF _Toc3200313 \h </w:instrText>
+              <w:instrText xml:space="preserve"> PAGEREF _Toc3205399 \h </w:instrText>
             </w:r>
             <w:r>
               <w:rPr>
@@ -696,7 +696,7 @@
                 <w:noProof/>
                 <w:webHidden/>
               </w:rPr>
-              <w:t>6</w:t>
+              <w:t>5</w:t>
             </w:r>
             <w:r>
               <w:rPr>
@@ -721,7 +721,7 @@
               <w:sz w:val="22"/>
             </w:rPr>
           </w:pPr>
-          <w:hyperlink w:anchor="_Toc3200314" w:history="1">
+          <w:hyperlink w:anchor="_Toc3205400" w:history="1">
             <w:r>
               <w:rPr>
                 <w:rStyle w:val="Hyperlink"/>
@@ -749,7 +749,7 @@
                 <w:noProof/>
                 <w:webHidden/>
               </w:rPr>
-              <w:instrText xml:space="preserve"> PAGEREF _Toc3200314 \h </w:instrText>
+              <w:instrText xml:space="preserve"> PAGEREF _Toc3205400 \h </w:instrText>
             </w:r>
             <w:r>
               <w:rPr>
@@ -769,7 +769,7 @@
                 <w:noProof/>
                 <w:webHidden/>
               </w:rPr>
-              <w:t>8</w:t>
+              <w:t>7</w:t>
             </w:r>
             <w:r>
               <w:rPr>
@@ -793,7 +793,7 @@
               <w:sz w:val="22"/>
             </w:rPr>
           </w:pPr>
-          <w:hyperlink w:anchor="_Toc3200315" w:history="1">
+          <w:hyperlink w:anchor="_Toc3205401" w:history="1">
             <w:r>
               <w:rPr>
                 <w:rStyle w:val="Hyperlink"/>
@@ -821,7 +821,7 @@
                 <w:noProof/>
                 <w:webHidden/>
               </w:rPr>
-              <w:instrText xml:space="preserve"> PAGEREF _Toc3200315 \h </w:instrText>
+              <w:instrText xml:space="preserve"> PAGEREF _Toc3205401 \h </w:instrText>
             </w:r>
             <w:r>
               <w:rPr>
@@ -841,7 +841,7 @@
                 <w:noProof/>
                 <w:webHidden/>
               </w:rPr>
-              <w:t>9</w:t>
+              <w:t>8</w:t>
             </w:r>
             <w:r>
               <w:rPr>
@@ -865,7 +865,7 @@
               <w:sz w:val="22"/>
             </w:rPr>
           </w:pPr>
-          <w:hyperlink w:anchor="_Toc3200316" w:history="1">
+          <w:hyperlink w:anchor="_Toc3205402" w:history="1">
             <w:r>
               <w:rPr>
                 <w:rStyle w:val="Hyperlink"/>
@@ -893,7 +893,7 @@
                 <w:noProof/>
                 <w:webHidden/>
               </w:rPr>
-              <w:instrText xml:space="preserve"> PAGEREF _Toc3200316 \h </w:instrText>
+              <w:instrText xml:space="preserve"> PAGEREF _Toc3205402 \h </w:instrText>
             </w:r>
             <w:r>
               <w:rPr>
@@ -913,7 +913,7 @@
                 <w:noProof/>
                 <w:webHidden/>
               </w:rPr>
-              <w:t>11</w:t>
+              <w:t>10</w:t>
             </w:r>
             <w:r>
               <w:rPr>
@@ -937,7 +937,7 @@
               <w:sz w:val="22"/>
             </w:rPr>
           </w:pPr>
-          <w:hyperlink w:anchor="_Toc3200317" w:history="1">
+          <w:hyperlink w:anchor="_Toc3205403" w:history="1">
             <w:r>
               <w:rPr>
                 <w:rStyle w:val="Hyperlink"/>
@@ -965,7 +965,7 @@
                 <w:noProof/>
                 <w:webHidden/>
               </w:rPr>
-              <w:instrText xml:space="preserve"> PAGEREF _Toc3200317 \h </w:instrText>
+              <w:instrText xml:space="preserve"> PAGEREF _Toc3205403 \h </w:instrText>
             </w:r>
             <w:r>
               <w:rPr>
@@ -985,7 +985,7 @@
                 <w:noProof/>
                 <w:webHidden/>
               </w:rPr>
-              <w:t>12</w:t>
+              <w:t>11</w:t>
             </w:r>
             <w:r>
               <w:rPr>
@@ -1002,8 +1002,6 @@
             <w:tabs>
               <w:tab w:val="right" w:pos="7761"/>
             </w:tabs>
-            <w:spacing w:after="250" w:line="264" w:lineRule="auto"/>
-            <w:ind w:left="302" w:right="14" w:hanging="14"/>
             <w:rPr>
               <w:rFonts w:asciiTheme="minorHAnsi" w:eastAsiaTheme="minorEastAsia" w:hAnsiTheme="minorHAnsi" w:cstheme="minorBidi"/>
               <w:noProof/>
@@ -1011,7 +1009,7 @@
               <w:sz w:val="22"/>
             </w:rPr>
           </w:pPr>
-          <w:hyperlink w:anchor="_Toc3200318" w:history="1">
+          <w:hyperlink w:anchor="_Toc3205404" w:history="1">
             <w:r>
               <w:rPr>
                 <w:rStyle w:val="Hyperlink"/>
@@ -1039,7 +1037,7 @@
                 <w:noProof/>
                 <w:webHidden/>
               </w:rPr>
-              <w:instrText xml:space="preserve"> PAGEREF _Toc3200318 \h </w:instrText>
+              <w:instrText xml:space="preserve"> PAGEREF _Toc3205404 \h </w:instrText>
             </w:r>
             <w:r>
               <w:rPr>
@@ -1059,7 +1057,7 @@
                 <w:noProof/>
                 <w:webHidden/>
               </w:rPr>
-              <w:t>13</w:t>
+              <w:t>12</w:t>
             </w:r>
             <w:r>
               <w:rPr>
@@ -1084,7 +1082,7 @@
               <w:sz w:val="22"/>
             </w:rPr>
           </w:pPr>
-          <w:hyperlink w:anchor="_Toc3200319" w:history="1">
+          <w:hyperlink w:anchor="_Toc3205405" w:history="1">
             <w:r>
               <w:rPr>
                 <w:rStyle w:val="Hyperlink"/>
@@ -1112,7 +1110,7 @@
                 <w:noProof/>
                 <w:webHidden/>
               </w:rPr>
-              <w:instrText xml:space="preserve"> PAGEREF _Toc3200319 \h </w:instrText>
+              <w:instrText xml:space="preserve"> PAGEREF _Toc3205405 \h </w:instrText>
             </w:r>
             <w:r>
               <w:rPr>
@@ -1132,7 +1130,7 @@
                 <w:noProof/>
                 <w:webHidden/>
               </w:rPr>
-              <w:t>14</w:t>
+              <w:t>13</w:t>
             </w:r>
             <w:r>
               <w:rPr>
@@ -1156,7 +1154,7 @@
               <w:sz w:val="22"/>
             </w:rPr>
           </w:pPr>
-          <w:hyperlink w:anchor="_Toc3200320" w:history="1">
+          <w:hyperlink w:anchor="_Toc3205406" w:history="1">
             <w:r>
               <w:rPr>
                 <w:rStyle w:val="Hyperlink"/>
@@ -1183,7 +1181,7 @@
                 <w:noProof/>
                 <w:webHidden/>
               </w:rPr>
-              <w:instrText xml:space="preserve"> PAGEREF _Toc3200320 \h </w:instrText>
+              <w:instrText xml:space="preserve"> PAGEREF _Toc3205406 \h </w:instrText>
             </w:r>
             <w:r>
               <w:rPr>
@@ -1203,7 +1201,7 @@
                 <w:noProof/>
                 <w:webHidden/>
               </w:rPr>
-              <w:t>14</w:t>
+              <w:t>13</w:t>
             </w:r>
             <w:r>
               <w:rPr>
@@ -1220,8 +1218,6 @@
             <w:tabs>
               <w:tab w:val="right" w:pos="7761"/>
             </w:tabs>
-            <w:spacing w:line="247" w:lineRule="auto"/>
-            <w:ind w:left="360" w:right="29" w:firstLine="533"/>
             <w:rPr>
               <w:rFonts w:asciiTheme="minorHAnsi" w:eastAsiaTheme="minorEastAsia" w:hAnsiTheme="minorHAnsi" w:cstheme="minorBidi"/>
               <w:noProof/>
@@ -1229,7 +1225,7 @@
               <w:sz w:val="22"/>
             </w:rPr>
           </w:pPr>
-          <w:hyperlink w:anchor="_Toc3200321" w:history="1">
+          <w:hyperlink w:anchor="_Toc3205407" w:history="1">
             <w:r>
               <w:rPr>
                 <w:rStyle w:val="Hyperlink"/>
@@ -1256,7 +1252,7 @@
                 <w:noProof/>
                 <w:webHidden/>
               </w:rPr>
-              <w:instrText xml:space="preserve"> PAGEREF _Toc3200321 \h </w:instrText>
+              <w:instrText xml:space="preserve"> PAGEREF _Toc3205407 \h </w:instrText>
             </w:r>
             <w:r>
               <w:rPr>
@@ -1276,7 +1272,7 @@
                 <w:noProof/>
                 <w:webHidden/>
               </w:rPr>
-              <w:t>14</w:t>
+              <w:t>13</w:t>
             </w:r>
             <w:r>
               <w:rPr>
@@ -1300,7 +1296,7 @@
               <w:sz w:val="22"/>
             </w:rPr>
           </w:pPr>
-          <w:hyperlink w:anchor="_Toc3200322" w:history="1">
+          <w:hyperlink w:anchor="_Toc3205408" w:history="1">
             <w:r>
               <w:rPr>
                 <w:rStyle w:val="Hyperlink"/>
@@ -1328,80 +1324,7 @@
                 <w:noProof/>
                 <w:webHidden/>
               </w:rPr>
-              <w:instrText xml:space="preserve"> PAGEREF _Toc3200322 \h </w:instrText>
-            </w:r>
-            <w:r>
-              <w:rPr>
-                <w:noProof/>
-                <w:webHidden/>
-              </w:rPr>
-            </w:r>
-            <w:r>
-              <w:rPr>
-                <w:noProof/>
-                <w:webHidden/>
-              </w:rPr>
-              <w:fldChar w:fldCharType="separate"/>
-            </w:r>
-            <w:r>
-              <w:rPr>
-                <w:noProof/>
-                <w:webHidden/>
-              </w:rPr>
-              <w:t>15</w:t>
-            </w:r>
-            <w:r>
-              <w:rPr>
-                <w:noProof/>
-                <w:webHidden/>
-              </w:rPr>
-              <w:fldChar w:fldCharType="end"/>
-            </w:r>
-          </w:hyperlink>
-        </w:p>
-        <w:p>
-          <w:pPr>
-            <w:pStyle w:val="TOC3"/>
-            <w:tabs>
-              <w:tab w:val="right" w:pos="7761"/>
-            </w:tabs>
-            <w:spacing w:after="0" w:line="247" w:lineRule="auto"/>
-            <w:ind w:left="360" w:right="29" w:firstLine="533"/>
-            <w:rPr>
-              <w:rFonts w:asciiTheme="minorHAnsi" w:eastAsiaTheme="minorEastAsia" w:hAnsiTheme="minorHAnsi" w:cstheme="minorBidi"/>
-              <w:noProof/>
-              <w:color w:val="auto"/>
-              <w:sz w:val="22"/>
-            </w:rPr>
-          </w:pPr>
-          <w:hyperlink w:anchor="_Toc3200323" w:history="1">
-            <w:r>
-              <w:rPr>
-                <w:rStyle w:val="Hyperlink"/>
-                <w:noProof/>
-              </w:rPr>
-              <w:t>4.2.1 Java</w:t>
-            </w:r>
-            <w:r>
-              <w:rPr>
-                <w:noProof/>
-                <w:webHidden/>
-              </w:rPr>
-              <w:tab/>
-            </w:r>
-            <w:r>
-              <w:rPr>
-                <w:noProof/>
-                <w:webHidden/>
-              </w:rPr>
-              <w:fldChar w:fldCharType="begin"/>
-            </w:r>
-            <w:r>
-              <w:rPr>
-                <w:noProof/>
-                <w:webHidden/>
-              </w:rPr>
-              <w:instrText xml:space="preserve"> PAGEREF _Toc3200323 \h </w:instrText>
+              <w:instrText xml:space="preserve"> PAGEREF _Toc3205408 \h </w:instrText>
             </w:r>
             <w:r>
               <w:rPr>
@@ -1445,12 +1368,83 @@
               <w:sz w:val="22"/>
             </w:rPr>
           </w:pPr>
-          <w:hyperlink w:anchor="_Toc3200324" w:history="1">
+          <w:hyperlink w:anchor="_Toc3205409" w:history="1">
             <w:r>
               <w:rPr>
                 <w:rStyle w:val="Hyperlink"/>
                 <w:noProof/>
               </w:rPr>
+              <w:t>4.2.1 Java</w:t>
+            </w:r>
+            <w:r>
+              <w:rPr>
+                <w:noProof/>
+                <w:webHidden/>
+              </w:rPr>
+              <w:tab/>
+            </w:r>
+            <w:r>
+              <w:rPr>
+                <w:noProof/>
+                <w:webHidden/>
+              </w:rPr>
+              <w:fldChar w:fldCharType="begin"/>
+            </w:r>
+            <w:r>
+              <w:rPr>
+                <w:noProof/>
+                <w:webHidden/>
+              </w:rPr>
+              <w:instrText xml:space="preserve"> PAGEREF _Toc3205409 \h </w:instrText>
+            </w:r>
+            <w:r>
+              <w:rPr>
+                <w:noProof/>
+                <w:webHidden/>
+              </w:rPr>
+            </w:r>
+            <w:r>
+              <w:rPr>
+                <w:noProof/>
+                <w:webHidden/>
+              </w:rPr>
+              <w:fldChar w:fldCharType="separate"/>
+            </w:r>
+            <w:r>
+              <w:rPr>
+                <w:noProof/>
+                <w:webHidden/>
+              </w:rPr>
+              <w:t>15</w:t>
+            </w:r>
+            <w:r>
+              <w:rPr>
+                <w:noProof/>
+                <w:webHidden/>
+              </w:rPr>
+              <w:fldChar w:fldCharType="end"/>
+            </w:r>
+          </w:hyperlink>
+        </w:p>
+        <w:p>
+          <w:pPr>
+            <w:pStyle w:val="TOC3"/>
+            <w:tabs>
+              <w:tab w:val="right" w:pos="7761"/>
+            </w:tabs>
+            <w:rPr>
+              <w:rFonts w:asciiTheme="minorHAnsi" w:eastAsiaTheme="minorEastAsia" w:hAnsiTheme="minorHAnsi" w:cstheme="minorBidi"/>
+              <w:noProof/>
+              <w:color w:val="auto"/>
+              <w:sz w:val="22"/>
+            </w:rPr>
+          </w:pPr>
+          <w:hyperlink w:anchor="_Toc3205410" w:history="1">
+            <w:r>
+              <w:rPr>
+                <w:rStyle w:val="Hyperlink"/>
+                <w:noProof/>
+              </w:rPr>
               <w:t>4.2.2 Spring</w:t>
             </w:r>
             <w:r>
@@ -1472,7 +1466,7 @@
                 <w:noProof/>
                 <w:webHidden/>
               </w:rPr>
-              <w:instrText xml:space="preserve"> PAGEREF _Toc3200324 \h </w:instrText>
+              <w:instrText xml:space="preserve"> PAGEREF _Toc3205410 \h </w:instrText>
             </w:r>
             <w:r>
               <w:rPr>
@@ -1492,7 +1486,7 @@
                 <w:noProof/>
                 <w:webHidden/>
               </w:rPr>
-              <w:t>15</w:t>
+              <w:t>16</w:t>
             </w:r>
             <w:r>
               <w:rPr>
@@ -1516,7 +1510,7 @@
               <w:sz w:val="22"/>
             </w:rPr>
           </w:pPr>
-          <w:hyperlink w:anchor="_Toc3200325" w:history="1">
+          <w:hyperlink w:anchor="_Toc3205411" w:history="1">
             <w:r>
               <w:rPr>
                 <w:rStyle w:val="Hyperlink"/>
@@ -1544,7 +1538,7 @@
                 <w:noProof/>
                 <w:webHidden/>
               </w:rPr>
-              <w:instrText xml:space="preserve"> PAGEREF _Toc3200325 \h </w:instrText>
+              <w:instrText xml:space="preserve"> PAGEREF _Toc3205411 \h </w:instrText>
             </w:r>
             <w:r>
               <w:rPr>
@@ -1564,226 +1558,7 @@
                 <w:noProof/>
                 <w:webHidden/>
               </w:rPr>
-              <w:t>15</w:t>
-            </w:r>
-            <w:r>
-              <w:rPr>
-                <w:noProof/>
-                <w:webHidden/>
-              </w:rPr>
-              <w:fldChar w:fldCharType="end"/>
-            </w:r>
-          </w:hyperlink>
-        </w:p>
-        <w:p>
-          <w:pPr>
-            <w:pStyle w:val="TOC3"/>
-            <w:tabs>
-              <w:tab w:val="right" w:pos="7761"/>
-            </w:tabs>
-            <w:spacing w:after="0" w:line="247" w:lineRule="auto"/>
-            <w:ind w:left="360" w:right="29" w:firstLine="533"/>
-            <w:rPr>
-              <w:rFonts w:asciiTheme="minorHAnsi" w:eastAsiaTheme="minorEastAsia" w:hAnsiTheme="minorHAnsi" w:cstheme="minorBidi"/>
-              <w:noProof/>
-              <w:color w:val="auto"/>
-              <w:sz w:val="22"/>
-            </w:rPr>
-          </w:pPr>
-          <w:hyperlink w:anchor="_Toc3200326" w:history="1">
-            <w:r>
-              <w:rPr>
-                <w:rStyle w:val="Hyperlink"/>
-                <w:noProof/>
-              </w:rPr>
-              <w:t>4.3.1 Angular</w:t>
-            </w:r>
-            <w:r>
-              <w:rPr>
-                <w:noProof/>
-                <w:webHidden/>
-              </w:rPr>
-              <w:tab/>
-            </w:r>
-            <w:r>
-              <w:rPr>
-                <w:noProof/>
-                <w:webHidden/>
-              </w:rPr>
-              <w:fldChar w:fldCharType="begin"/>
-            </w:r>
-            <w:r>
-              <w:rPr>
-                <w:noProof/>
-                <w:webHidden/>
-              </w:rPr>
-              <w:instrText xml:space="preserve"> PAGEREF _Toc3200326 \h </w:instrText>
-            </w:r>
-            <w:r>
-              <w:rPr>
-                <w:noProof/>
-                <w:webHidden/>
-              </w:rPr>
-            </w:r>
-            <w:r>
-              <w:rPr>
-                <w:noProof/>
-                <w:webHidden/>
-              </w:rPr>
-              <w:fldChar w:fldCharType="separate"/>
-            </w:r>
-            <w:r>
-              <w:rPr>
-                <w:noProof/>
-                <w:webHidden/>
-              </w:rPr>
-              <w:t>15</w:t>
-            </w:r>
-            <w:r>
-              <w:rPr>
-                <w:noProof/>
-                <w:webHidden/>
-              </w:rPr>
-              <w:fldChar w:fldCharType="end"/>
-            </w:r>
-          </w:hyperlink>
-        </w:p>
-        <w:p>
-          <w:pPr>
-            <w:pStyle w:val="TOC3"/>
-            <w:tabs>
-              <w:tab w:val="right" w:pos="7761"/>
-            </w:tabs>
-            <w:spacing w:after="0" w:line="247" w:lineRule="auto"/>
-            <w:ind w:left="360" w:right="29" w:firstLine="533"/>
-            <w:rPr>
-              <w:rFonts w:asciiTheme="minorHAnsi" w:eastAsiaTheme="minorEastAsia" w:hAnsiTheme="minorHAnsi" w:cstheme="minorBidi"/>
-              <w:noProof/>
-              <w:color w:val="auto"/>
-              <w:sz w:val="22"/>
-            </w:rPr>
-          </w:pPr>
-          <w:hyperlink w:anchor="_Toc3200327" w:history="1">
-            <w:r>
-              <w:rPr>
-                <w:rStyle w:val="Hyperlink"/>
-                <w:noProof/>
-              </w:rPr>
-              <w:t>4.3.2 Typescript</w:t>
-            </w:r>
-            <w:r>
-              <w:rPr>
-                <w:noProof/>
-                <w:webHidden/>
-              </w:rPr>
-              <w:tab/>
-            </w:r>
-            <w:r>
-              <w:rPr>
-                <w:noProof/>
-                <w:webHidden/>
-              </w:rPr>
-              <w:fldChar w:fldCharType="begin"/>
-            </w:r>
-            <w:r>
-              <w:rPr>
-                <w:noProof/>
-                <w:webHidden/>
-              </w:rPr>
-              <w:instrText xml:space="preserve"> PAGEREF _Toc3200327 \h </w:instrText>
-            </w:r>
-            <w:r>
-              <w:rPr>
-                <w:noProof/>
-                <w:webHidden/>
-              </w:rPr>
-            </w:r>
-            <w:r>
-              <w:rPr>
-                <w:noProof/>
-                <w:webHidden/>
-              </w:rPr>
-              <w:fldChar w:fldCharType="separate"/>
-            </w:r>
-            <w:r>
-              <w:rPr>
-                <w:noProof/>
-                <w:webHidden/>
-              </w:rPr>
-              <w:t>15</w:t>
-            </w:r>
-            <w:r>
-              <w:rPr>
-                <w:noProof/>
-                <w:webHidden/>
-              </w:rPr>
-              <w:fldChar w:fldCharType="end"/>
-            </w:r>
-          </w:hyperlink>
-        </w:p>
-        <w:p>
-          <w:pPr>
-            <w:pStyle w:val="TOC3"/>
-            <w:tabs>
-              <w:tab w:val="right" w:pos="7761"/>
-            </w:tabs>
-            <w:spacing w:after="0" w:line="247" w:lineRule="auto"/>
-            <w:ind w:left="360" w:right="29" w:firstLine="533"/>
-            <w:rPr>
-              <w:rFonts w:asciiTheme="minorHAnsi" w:eastAsiaTheme="minorEastAsia" w:hAnsiTheme="minorHAnsi" w:cstheme="minorBidi"/>
-              <w:noProof/>
-              <w:color w:val="auto"/>
-              <w:sz w:val="22"/>
-            </w:rPr>
-          </w:pPr>
-          <w:hyperlink w:anchor="_Toc3200328" w:history="1">
-            <w:r>
-              <w:rPr>
-                <w:rStyle w:val="Hyperlink"/>
-                <w:noProof/>
-              </w:rPr>
-              <w:t>4.3.3 HTML</w:t>
-            </w:r>
-            <w:r>
-              <w:rPr>
-                <w:noProof/>
-                <w:webHidden/>
-              </w:rPr>
-              <w:tab/>
-            </w:r>
-            <w:r>
-              <w:rPr>
-                <w:noProof/>
-                <w:webHidden/>
-              </w:rPr>
-              <w:fldChar w:fldCharType="begin"/>
-            </w:r>
-            <w:r>
-              <w:rPr>
-                <w:noProof/>
-                <w:webHidden/>
-              </w:rPr>
-              <w:instrText xml:space="preserve"> PAGEREF _Toc3200328 \h </w:instrText>
-            </w:r>
-            <w:r>
-              <w:rPr>
-                <w:noProof/>
-                <w:webHidden/>
-              </w:rPr>
-            </w:r>
-            <w:r>
-              <w:rPr>
-                <w:noProof/>
-                <w:webHidden/>
-              </w:rPr>
-              <w:fldChar w:fldCharType="separate"/>
-            </w:r>
-            <w:r>
-              <w:rPr>
-                <w:noProof/>
-                <w:webHidden/>
-              </w:rPr>
-              <w:t>15</w:t>
+              <w:t>17</w:t>
             </w:r>
             <w:r>
               <w:rPr>
@@ -1807,12 +1582,225 @@
               <w:sz w:val="22"/>
             </w:rPr>
           </w:pPr>
-          <w:hyperlink w:anchor="_Toc3200329" w:history="1">
+          <w:hyperlink w:anchor="_Toc3205412" w:history="1">
             <w:r>
               <w:rPr>
                 <w:rStyle w:val="Hyperlink"/>
                 <w:noProof/>
               </w:rPr>
+              <w:t>4.3.1 Angular</w:t>
+            </w:r>
+            <w:r>
+              <w:rPr>
+                <w:noProof/>
+                <w:webHidden/>
+              </w:rPr>
+              <w:tab/>
+            </w:r>
+            <w:r>
+              <w:rPr>
+                <w:noProof/>
+                <w:webHidden/>
+              </w:rPr>
+              <w:fldChar w:fldCharType="begin"/>
+            </w:r>
+            <w:r>
+              <w:rPr>
+                <w:noProof/>
+                <w:webHidden/>
+              </w:rPr>
+              <w:instrText xml:space="preserve"> PAGEREF _Toc3205412 \h </w:instrText>
+            </w:r>
+            <w:r>
+              <w:rPr>
+                <w:noProof/>
+                <w:webHidden/>
+              </w:rPr>
+            </w:r>
+            <w:r>
+              <w:rPr>
+                <w:noProof/>
+                <w:webHidden/>
+              </w:rPr>
+              <w:fldChar w:fldCharType="separate"/>
+            </w:r>
+            <w:r>
+              <w:rPr>
+                <w:noProof/>
+                <w:webHidden/>
+              </w:rPr>
+              <w:t>17</w:t>
+            </w:r>
+            <w:r>
+              <w:rPr>
+                <w:noProof/>
+                <w:webHidden/>
+              </w:rPr>
+              <w:fldChar w:fldCharType="end"/>
+            </w:r>
+          </w:hyperlink>
+        </w:p>
+        <w:p>
+          <w:pPr>
+            <w:pStyle w:val="TOC3"/>
+            <w:tabs>
+              <w:tab w:val="right" w:pos="7761"/>
+            </w:tabs>
+            <w:rPr>
+              <w:rFonts w:asciiTheme="minorHAnsi" w:eastAsiaTheme="minorEastAsia" w:hAnsiTheme="minorHAnsi" w:cstheme="minorBidi"/>
+              <w:noProof/>
+              <w:color w:val="auto"/>
+              <w:sz w:val="22"/>
+            </w:rPr>
+          </w:pPr>
+          <w:hyperlink w:anchor="_Toc3205413" w:history="1">
+            <w:r>
+              <w:rPr>
+                <w:rStyle w:val="Hyperlink"/>
+                <w:noProof/>
+              </w:rPr>
+              <w:t>4.3.2 Typescript</w:t>
+            </w:r>
+            <w:r>
+              <w:rPr>
+                <w:noProof/>
+                <w:webHidden/>
+              </w:rPr>
+              <w:tab/>
+            </w:r>
+            <w:r>
+              <w:rPr>
+                <w:noProof/>
+                <w:webHidden/>
+              </w:rPr>
+              <w:fldChar w:fldCharType="begin"/>
+            </w:r>
+            <w:r>
+              <w:rPr>
+                <w:noProof/>
+                <w:webHidden/>
+              </w:rPr>
+              <w:instrText xml:space="preserve"> PAGEREF _Toc3205413 \h </w:instrText>
+            </w:r>
+            <w:r>
+              <w:rPr>
+                <w:noProof/>
+                <w:webHidden/>
+              </w:rPr>
+            </w:r>
+            <w:r>
+              <w:rPr>
+                <w:noProof/>
+                <w:webHidden/>
+              </w:rPr>
+              <w:fldChar w:fldCharType="separate"/>
+            </w:r>
+            <w:r>
+              <w:rPr>
+                <w:noProof/>
+                <w:webHidden/>
+              </w:rPr>
+              <w:t>17</w:t>
+            </w:r>
+            <w:r>
+              <w:rPr>
+                <w:noProof/>
+                <w:webHidden/>
+              </w:rPr>
+              <w:fldChar w:fldCharType="end"/>
+            </w:r>
+          </w:hyperlink>
+        </w:p>
+        <w:p>
+          <w:pPr>
+            <w:pStyle w:val="TOC3"/>
+            <w:tabs>
+              <w:tab w:val="right" w:pos="7761"/>
+            </w:tabs>
+            <w:rPr>
+              <w:rFonts w:asciiTheme="minorHAnsi" w:eastAsiaTheme="minorEastAsia" w:hAnsiTheme="minorHAnsi" w:cstheme="minorBidi"/>
+              <w:noProof/>
+              <w:color w:val="auto"/>
+              <w:sz w:val="22"/>
+            </w:rPr>
+          </w:pPr>
+          <w:hyperlink w:anchor="_Toc3205414" w:history="1">
+            <w:r>
+              <w:rPr>
+                <w:rStyle w:val="Hyperlink"/>
+                <w:noProof/>
+              </w:rPr>
+              <w:t>4.3.3 HTML</w:t>
+            </w:r>
+            <w:r>
+              <w:rPr>
+                <w:noProof/>
+                <w:webHidden/>
+              </w:rPr>
+              <w:tab/>
+            </w:r>
+            <w:r>
+              <w:rPr>
+                <w:noProof/>
+                <w:webHidden/>
+              </w:rPr>
+              <w:fldChar w:fldCharType="begin"/>
+            </w:r>
+            <w:r>
+              <w:rPr>
+                <w:noProof/>
+                <w:webHidden/>
+              </w:rPr>
+              <w:instrText xml:space="preserve"> PAGEREF _Toc3205414 \h </w:instrText>
+            </w:r>
+            <w:r>
+              <w:rPr>
+                <w:noProof/>
+                <w:webHidden/>
+              </w:rPr>
+            </w:r>
+            <w:r>
+              <w:rPr>
+                <w:noProof/>
+                <w:webHidden/>
+              </w:rPr>
+              <w:fldChar w:fldCharType="separate"/>
+            </w:r>
+            <w:r>
+              <w:rPr>
+                <w:noProof/>
+                <w:webHidden/>
+              </w:rPr>
+              <w:t>17</w:t>
+            </w:r>
+            <w:r>
+              <w:rPr>
+                <w:noProof/>
+                <w:webHidden/>
+              </w:rPr>
+              <w:fldChar w:fldCharType="end"/>
+            </w:r>
+          </w:hyperlink>
+        </w:p>
+        <w:p>
+          <w:pPr>
+            <w:pStyle w:val="TOC3"/>
+            <w:tabs>
+              <w:tab w:val="right" w:pos="7761"/>
+            </w:tabs>
+            <w:rPr>
+              <w:rFonts w:asciiTheme="minorHAnsi" w:eastAsiaTheme="minorEastAsia" w:hAnsiTheme="minorHAnsi" w:cstheme="minorBidi"/>
+              <w:noProof/>
+              <w:color w:val="auto"/>
+              <w:sz w:val="22"/>
+            </w:rPr>
+          </w:pPr>
+          <w:hyperlink w:anchor="_Toc3205415" w:history="1">
+            <w:r>
+              <w:rPr>
+                <w:rStyle w:val="Hyperlink"/>
+                <w:noProof/>
+              </w:rPr>
               <w:t>4.3.4 CSS</w:t>
             </w:r>
             <w:r>
@@ -1834,7 +1822,7 @@
                 <w:noProof/>
                 <w:webHidden/>
               </w:rPr>
-              <w:instrText xml:space="preserve"> PAGEREF _Toc3200329 \h </w:instrText>
+              <w:instrText xml:space="preserve"> PAGEREF _Toc3205415 \h </w:instrText>
             </w:r>
             <w:r>
               <w:rPr>
@@ -1854,7 +1842,7 @@
                 <w:noProof/>
                 <w:webHidden/>
               </w:rPr>
-              <w:t>15</w:t>
+              <w:t>17</w:t>
             </w:r>
             <w:r>
               <w:rPr>
@@ -1879,7 +1867,7 @@
               <w:sz w:val="22"/>
             </w:rPr>
           </w:pPr>
-          <w:hyperlink w:anchor="_Toc3200330" w:history="1">
+          <w:hyperlink w:anchor="_Toc3205416" w:history="1">
             <w:r>
               <w:rPr>
                 <w:rStyle w:val="Hyperlink"/>
@@ -1907,7 +1895,7 @@
                 <w:noProof/>
                 <w:webHidden/>
               </w:rPr>
-              <w:instrText xml:space="preserve"> PAGEREF _Toc3200330 \h </w:instrText>
+              <w:instrText xml:space="preserve"> PAGEREF _Toc3205416 \h </w:instrText>
             </w:r>
             <w:r>
               <w:rPr>
@@ -1927,7 +1915,7 @@
                 <w:noProof/>
                 <w:webHidden/>
               </w:rPr>
-              <w:t>16</w:t>
+              <w:t>18</w:t>
             </w:r>
             <w:r>
               <w:rPr>
@@ -1952,7 +1940,7 @@
               <w:sz w:val="22"/>
             </w:rPr>
           </w:pPr>
-          <w:hyperlink w:anchor="_Toc3200331" w:history="1">
+          <w:hyperlink w:anchor="_Toc3205417" w:history="1">
             <w:r>
               <w:rPr>
                 <w:rStyle w:val="Hyperlink"/>
@@ -1980,7 +1968,7 @@
                 <w:noProof/>
                 <w:webHidden/>
               </w:rPr>
-              <w:instrText xml:space="preserve"> PAGEREF _Toc3200331 \h </w:instrText>
+              <w:instrText xml:space="preserve"> PAGEREF _Toc3205417 \h </w:instrText>
             </w:r>
             <w:r>
               <w:rPr>
@@ -2000,7 +1988,7 @@
                 <w:noProof/>
                 <w:webHidden/>
               </w:rPr>
-              <w:t>17</w:t>
+              <w:t>19</w:t>
             </w:r>
             <w:r>
               <w:rPr>
@@ -2025,7 +2013,7 @@
               <w:sz w:val="22"/>
             </w:rPr>
           </w:pPr>
-          <w:hyperlink w:anchor="_Toc3200332" w:history="1">
+          <w:hyperlink w:anchor="_Toc3205418" w:history="1">
             <w:r>
               <w:rPr>
                 <w:rStyle w:val="Hyperlink"/>
@@ -2053,7 +2041,7 @@
                 <w:noProof/>
                 <w:webHidden/>
               </w:rPr>
-              <w:instrText xml:space="preserve"> PAGEREF _Toc3200332 \h </w:instrText>
+              <w:instrText xml:space="preserve"> PAGEREF _Toc3205418 \h </w:instrText>
             </w:r>
             <w:r>
               <w:rPr>
@@ -2073,7 +2061,7 @@
                 <w:noProof/>
                 <w:webHidden/>
               </w:rPr>
-              <w:t>18</w:t>
+              <w:t>20</w:t>
             </w:r>
             <w:r>
               <w:rPr>
@@ -2113,7 +2101,6 @@
           <w:b/>
           <w:sz w:val="50"/>
         </w:rPr>
-        <w:lastRenderedPageBreak/>
         <w:t>About this project</w:t>
       </w:r>
     </w:p>
@@ -2314,6 +2301,7 @@
         <w:rPr>
           <w:rFonts w:asciiTheme="minorHAnsi" w:hAnsiTheme="minorHAnsi" w:cstheme="minorHAnsi"/>
         </w:rPr>
+        <w:lastRenderedPageBreak/>
         <w:t xml:space="preserve">Aaron Healy - </w:t>
       </w:r>
       <w:proofErr w:type="gramStart"/>
@@ -2356,7 +2344,6 @@
           <w:b/>
           <w:sz w:val="50"/>
         </w:rPr>
-        <w:lastRenderedPageBreak/>
         <w:t>Chapter 1</w:t>
       </w:r>
     </w:p>
@@ -2368,7 +2355,7 @@
           <w:rFonts w:asciiTheme="minorHAnsi" w:hAnsiTheme="minorHAnsi" w:cstheme="minorHAnsi"/>
         </w:rPr>
       </w:pPr>
-      <w:bookmarkStart w:id="0" w:name="_Toc3200311"/>
+      <w:bookmarkStart w:id="0" w:name="_Toc3205397"/>
       <w:r>
         <w:rPr>
           <w:rFonts w:asciiTheme="minorHAnsi" w:hAnsiTheme="minorHAnsi" w:cstheme="minorHAnsi"/>
@@ -2598,7 +2585,7 @@
           <w:rFonts w:asciiTheme="minorHAnsi" w:hAnsiTheme="minorHAnsi" w:cstheme="minorHAnsi"/>
         </w:rPr>
       </w:pPr>
-      <w:bookmarkStart w:id="1" w:name="_Toc3200312"/>
+      <w:bookmarkStart w:id="1" w:name="_Toc3205398"/>
       <w:r>
         <w:rPr>
           <w:rFonts w:asciiTheme="minorHAnsi" w:hAnsiTheme="minorHAnsi" w:cstheme="minorHAnsi"/>
@@ -2701,7 +2688,7 @@
           <w:rFonts w:asciiTheme="minorHAnsi" w:hAnsiTheme="minorHAnsi" w:cstheme="minorHAnsi"/>
         </w:rPr>
       </w:pPr>
-      <w:bookmarkStart w:id="2" w:name="_Toc3200313"/>
+      <w:bookmarkStart w:id="2" w:name="_Toc3205399"/>
       <w:r>
         <w:rPr>
           <w:rFonts w:asciiTheme="minorHAnsi" w:hAnsiTheme="minorHAnsi" w:cstheme="minorHAnsi"/>
@@ -2985,7 +2972,7 @@
           <w:rFonts w:asciiTheme="minorHAnsi" w:hAnsiTheme="minorHAnsi" w:cstheme="minorHAnsi"/>
         </w:rPr>
       </w:pPr>
-      <w:bookmarkStart w:id="3" w:name="_Toc3200314"/>
+      <w:bookmarkStart w:id="3" w:name="_Toc3205400"/>
       <w:r>
         <w:rPr>
           <w:rFonts w:asciiTheme="minorHAnsi" w:hAnsiTheme="minorHAnsi" w:cstheme="minorHAnsi"/>
@@ -3045,7 +3032,7 @@
         </w:rPr>
       </w:pPr>
       <w:bookmarkStart w:id="4" w:name="_Toc25183"/>
-      <w:bookmarkStart w:id="5" w:name="_Toc3200315"/>
+      <w:bookmarkStart w:id="5" w:name="_Toc3205401"/>
       <w:r>
         <w:rPr>
           <w:rFonts w:asciiTheme="minorHAnsi" w:hAnsiTheme="minorHAnsi" w:cstheme="minorHAnsi"/>
@@ -3216,7 +3203,7 @@
           <w:rFonts w:asciiTheme="minorHAnsi" w:hAnsiTheme="minorHAnsi" w:cstheme="minorHAnsi"/>
         </w:rPr>
       </w:pPr>
-      <w:bookmarkStart w:id="6" w:name="_Toc3200316"/>
+      <w:bookmarkStart w:id="6" w:name="_Toc3205402"/>
       <w:r>
         <w:rPr>
           <w:rFonts w:asciiTheme="minorHAnsi" w:hAnsiTheme="minorHAnsi" w:cstheme="minorHAnsi"/>
@@ -3312,7 +3299,7 @@
           <w:rFonts w:asciiTheme="minorHAnsi" w:hAnsiTheme="minorHAnsi" w:cstheme="minorHAnsi"/>
         </w:rPr>
       </w:pPr>
-      <w:bookmarkStart w:id="7" w:name="_Toc3200317"/>
+      <w:bookmarkStart w:id="7" w:name="_Toc3205403"/>
       <w:r>
         <w:rPr>
           <w:rFonts w:asciiTheme="minorHAnsi" w:hAnsiTheme="minorHAnsi" w:cstheme="minorHAnsi"/>
@@ -3395,7 +3382,7 @@
           <w:rFonts w:asciiTheme="minorHAnsi" w:hAnsiTheme="minorHAnsi" w:cstheme="minorHAnsi"/>
         </w:rPr>
       </w:pPr>
-      <w:bookmarkStart w:id="8" w:name="_Toc3200318"/>
+      <w:bookmarkStart w:id="8" w:name="_Toc3205404"/>
       <w:r>
         <w:rPr>
           <w:rFonts w:asciiTheme="minorHAnsi" w:hAnsiTheme="minorHAnsi" w:cstheme="minorHAnsi"/>
@@ -3521,7 +3508,7 @@
           <w:rFonts w:asciiTheme="minorHAnsi" w:hAnsiTheme="minorHAnsi" w:cstheme="minorHAnsi"/>
         </w:rPr>
       </w:pPr>
-      <w:bookmarkStart w:id="9" w:name="_Toc3200319"/>
+      <w:bookmarkStart w:id="9" w:name="_Toc3205405"/>
       <w:r>
         <w:rPr>
           <w:rFonts w:asciiTheme="minorHAnsi" w:hAnsiTheme="minorHAnsi" w:cstheme="minorHAnsi"/>
@@ -3574,7 +3561,7 @@
       <w:pPr>
         <w:pStyle w:val="Heading2"/>
       </w:pPr>
-      <w:bookmarkStart w:id="10" w:name="_Toc3200320"/>
+      <w:bookmarkStart w:id="10" w:name="_Toc3205406"/>
       <w:r>
         <w:t>4.1</w:t>
       </w:r>
@@ -3595,7 +3582,7 @@
           <w:szCs w:val="28"/>
         </w:rPr>
       </w:pPr>
-      <w:bookmarkStart w:id="11" w:name="_Toc3200321"/>
+      <w:bookmarkStart w:id="11" w:name="_Toc3205407"/>
       <w:r>
         <w:rPr>
           <w:color w:val="auto"/>
@@ -3714,7 +3701,7 @@
           <w:rFonts w:asciiTheme="minorHAnsi" w:hAnsiTheme="minorHAnsi" w:cstheme="minorHAnsi"/>
         </w:rPr>
       </w:pPr>
-      <w:bookmarkStart w:id="12" w:name="_Toc3200322"/>
+      <w:bookmarkStart w:id="12" w:name="_Toc3205408"/>
       <w:r>
         <w:rPr>
           <w:rFonts w:asciiTheme="minorHAnsi" w:hAnsiTheme="minorHAnsi" w:cstheme="minorHAnsi"/>
@@ -3737,21 +3724,112 @@
     </w:p>
     <w:p>
       <w:r>
-        <w:t>When choosing what technologies we were going to use for our backend we had to take a few things into consideration</w:t>
-      </w:r>
-      <w:bookmarkStart w:id="13" w:name="_GoBack"/>
+        <w:t xml:space="preserve">When choosing what </w:t>
+      </w:r>
+      <w:r>
+        <w:t>technologies,</w:t>
+      </w:r>
+      <w:r>
+        <w:t xml:space="preserve"> we were going to use for our backend we had to take a few things into consideration</w:t>
+      </w:r>
+      <w:r>
+        <w:t xml:space="preserve">. We had to make sure that </w:t>
+      </w:r>
+      <w:r>
+        <w:t xml:space="preserve">we would be able to create a secure backend capable of connecting to our database and frontend. After researching a few different </w:t>
+      </w:r>
+      <w:r>
+        <w:t>solutions,</w:t>
+      </w:r>
+      <w:r>
+        <w:t xml:space="preserve"> we decided to go with the technologies mentioned below.</w:t>
+      </w:r>
+    </w:p>
+    <w:p>
+      <w:pPr>
+        <w:pStyle w:val="Heading3"/>
+        <w:rPr>
+          <w:color w:val="auto"/>
+          <w:sz w:val="32"/>
+          <w:szCs w:val="32"/>
+        </w:rPr>
+      </w:pPr>
+      <w:bookmarkStart w:id="13" w:name="_Toc3205409"/>
+      <w:r>
+        <w:rPr>
+          <w:color w:val="auto"/>
+          <w:sz w:val="32"/>
+          <w:szCs w:val="32"/>
+        </w:rPr>
+        <w:t>4.2.1 Java</w:t>
+      </w:r>
       <w:bookmarkEnd w:id="13"/>
     </w:p>
     <w:p>
+      <w:r>
+        <w:t>Java is a general-purpose computer-programming language that is concurrent, class-based, object-oriented, and specifically designed to have as few implementation dependencies as possible.</w:t>
+      </w:r>
+      <w:r>
+        <w:t xml:space="preserve"> We have worked with Java in every </w:t>
+      </w:r>
+      <w:r>
+        <w:lastRenderedPageBreak/>
+        <w:t xml:space="preserve">year of our degree and we both feel like it is our strongest language. We felt our skills in the language would give us an opportunity to make a high standard </w:t>
+      </w:r>
+      <w:r>
+        <w:t>backend</w:t>
+      </w:r>
+      <w:r>
+        <w:t xml:space="preserve">. </w:t>
+      </w:r>
+      <w:r>
+        <w:t xml:space="preserve">Having used Java as a backend before we both had experience in connecting it to databases and frontends. This knowledge would benefit us greatly when it comes to connecting the separate parts of our project. </w:t>
+      </w:r>
+    </w:p>
+    <w:p>
+      <w:r>
+        <w:t>After we decided on using Java for the backend, we researched a few ways we could design the backend. We looked at previous work we had done and decided to use the Spring framework. This is discussed in the next section.</w:t>
+      </w:r>
+    </w:p>
+    <w:p>
       <w:pPr>
         <w:pStyle w:val="Heading3"/>
+        <w:rPr>
+          <w:color w:val="auto"/>
+          <w:sz w:val="32"/>
+          <w:szCs w:val="32"/>
+        </w:rPr>
+      </w:pPr>
+      <w:bookmarkStart w:id="14" w:name="_Toc3205410"/>
+      <w:r>
+        <w:rPr>
+          <w:color w:val="auto"/>
+          <w:sz w:val="32"/>
+          <w:szCs w:val="32"/>
+        </w:rPr>
+        <w:t>4.2.2 Spring</w:t>
+      </w:r>
+      <w:bookmarkEnd w:id="14"/>
+    </w:p>
+    <w:p>
+      <w:r>
+        <w:t>The Spring Framework is an application framework and inversion of control container for the Java platform.</w:t>
+      </w:r>
+      <w:r>
+        <w:t xml:space="preserve"> </w:t>
+      </w:r>
+      <w:bookmarkStart w:id="15" w:name="_GoBack"/>
+      <w:bookmarkEnd w:id="15"/>
+    </w:p>
+    <w:p>
+      <w:pPr>
+        <w:pStyle w:val="Heading4"/>
         <w:rPr>
           <w:color w:val="auto"/>
           <w:sz w:val="28"/>
           <w:szCs w:val="28"/>
         </w:rPr>
       </w:pPr>
-      <w:bookmarkStart w:id="14" w:name="_Toc3200323"/>
       <w:r>
         <w:rPr>
           <w:color w:val="auto"/>
@@ -3759,29 +3837,26 @@
           <w:szCs w:val="28"/>
         </w:rPr>
         <w:lastRenderedPageBreak/>
-        <w:t>4.2.1 Java</w:t>
-      </w:r>
-      <w:bookmarkEnd w:id="14"/>
-    </w:p>
-    <w:p>
-      <w:pPr>
-        <w:pStyle w:val="Heading3"/>
+        <w:t>4.2.2.1 Spring Boot</w:t>
+      </w:r>
+    </w:p>
+    <w:p>
+      <w:pPr>
+        <w:pStyle w:val="Heading4"/>
         <w:rPr>
           <w:color w:val="auto"/>
           <w:sz w:val="28"/>
           <w:szCs w:val="28"/>
         </w:rPr>
       </w:pPr>
-      <w:bookmarkStart w:id="15" w:name="_Toc3200324"/>
       <w:r>
         <w:rPr>
           <w:color w:val="auto"/>
           <w:sz w:val="28"/>
           <w:szCs w:val="28"/>
         </w:rPr>
-        <w:t>4.2.2 Spring</w:t>
-      </w:r>
-      <w:bookmarkEnd w:id="15"/>
+        <w:t xml:space="preserve">4.2.2.2 Spring Security </w:t>
+      </w:r>
     </w:p>
     <w:p>
       <w:pPr>
@@ -3794,7 +3869,7 @@
           <w:rFonts w:asciiTheme="minorHAnsi" w:hAnsiTheme="minorHAnsi" w:cstheme="minorHAnsi"/>
         </w:rPr>
       </w:pPr>
-      <w:bookmarkStart w:id="16" w:name="_Toc3200325"/>
+      <w:bookmarkStart w:id="16" w:name="_Toc3205411"/>
       <w:r>
         <w:rPr>
           <w:rFonts w:asciiTheme="minorHAnsi" w:hAnsiTheme="minorHAnsi" w:cstheme="minorHAnsi"/>
@@ -3820,16 +3895,16 @@
         <w:pStyle w:val="Heading3"/>
         <w:rPr>
           <w:color w:val="auto"/>
-          <w:sz w:val="28"/>
-          <w:szCs w:val="28"/>
-        </w:rPr>
-      </w:pPr>
-      <w:bookmarkStart w:id="17" w:name="_Toc3200326"/>
+          <w:sz w:val="32"/>
+          <w:szCs w:val="32"/>
+        </w:rPr>
+      </w:pPr>
+      <w:bookmarkStart w:id="17" w:name="_Toc3205412"/>
       <w:r>
         <w:rPr>
           <w:color w:val="auto"/>
-          <w:sz w:val="28"/>
-          <w:szCs w:val="28"/>
+          <w:sz w:val="32"/>
+          <w:szCs w:val="32"/>
         </w:rPr>
         <w:t>4.3.1 Angular</w:t>
       </w:r>
@@ -3840,16 +3915,16 @@
         <w:pStyle w:val="Heading3"/>
         <w:rPr>
           <w:color w:val="auto"/>
-          <w:sz w:val="28"/>
-          <w:szCs w:val="28"/>
-        </w:rPr>
-      </w:pPr>
-      <w:bookmarkStart w:id="18" w:name="_Toc3200327"/>
+          <w:sz w:val="32"/>
+          <w:szCs w:val="32"/>
+        </w:rPr>
+      </w:pPr>
+      <w:bookmarkStart w:id="18" w:name="_Toc3205413"/>
       <w:r>
         <w:rPr>
           <w:color w:val="auto"/>
-          <w:sz w:val="28"/>
-          <w:szCs w:val="28"/>
+          <w:sz w:val="32"/>
+          <w:szCs w:val="32"/>
         </w:rPr>
         <w:t>4.3.2 Typescript</w:t>
       </w:r>
@@ -3860,16 +3935,16 @@
         <w:pStyle w:val="Heading3"/>
         <w:rPr>
           <w:color w:val="auto"/>
-          <w:sz w:val="28"/>
-          <w:szCs w:val="28"/>
-        </w:rPr>
-      </w:pPr>
-      <w:bookmarkStart w:id="19" w:name="_Toc3200328"/>
+          <w:sz w:val="32"/>
+          <w:szCs w:val="32"/>
+        </w:rPr>
+      </w:pPr>
+      <w:bookmarkStart w:id="19" w:name="_Toc3205414"/>
       <w:r>
         <w:rPr>
           <w:color w:val="auto"/>
-          <w:sz w:val="28"/>
-          <w:szCs w:val="28"/>
+          <w:sz w:val="32"/>
+          <w:szCs w:val="32"/>
         </w:rPr>
         <w:t>4.3.3 HTML</w:t>
       </w:r>
@@ -3880,16 +3955,16 @@
         <w:pStyle w:val="Heading3"/>
         <w:rPr>
           <w:color w:val="auto"/>
-          <w:sz w:val="28"/>
-          <w:szCs w:val="28"/>
-        </w:rPr>
-      </w:pPr>
-      <w:bookmarkStart w:id="20" w:name="_Toc3200329"/>
+          <w:sz w:val="32"/>
+          <w:szCs w:val="32"/>
+        </w:rPr>
+      </w:pPr>
+      <w:bookmarkStart w:id="20" w:name="_Toc3205415"/>
       <w:r>
         <w:rPr>
           <w:color w:val="auto"/>
-          <w:sz w:val="28"/>
-          <w:szCs w:val="28"/>
+          <w:sz w:val="32"/>
+          <w:szCs w:val="32"/>
         </w:rPr>
         <w:t>4.3.4 CSS</w:t>
       </w:r>
@@ -3935,7 +4010,7 @@
           <w:rFonts w:asciiTheme="minorHAnsi" w:hAnsiTheme="minorHAnsi" w:cstheme="minorHAnsi"/>
         </w:rPr>
       </w:pPr>
-      <w:bookmarkStart w:id="21" w:name="_Toc3200330"/>
+      <w:bookmarkStart w:id="21" w:name="_Toc3205416"/>
       <w:r>
         <w:rPr>
           <w:rFonts w:asciiTheme="minorHAnsi" w:hAnsiTheme="minorHAnsi" w:cstheme="minorHAnsi"/>
@@ -4147,7 +4222,7 @@
           <w:rFonts w:asciiTheme="minorHAnsi" w:hAnsiTheme="minorHAnsi" w:cstheme="minorHAnsi"/>
         </w:rPr>
       </w:pPr>
-      <w:bookmarkStart w:id="22" w:name="_Toc3200331"/>
+      <w:bookmarkStart w:id="22" w:name="_Toc3205417"/>
       <w:r>
         <w:rPr>
           <w:rFonts w:asciiTheme="minorHAnsi" w:hAnsiTheme="minorHAnsi" w:cstheme="minorHAnsi"/>
@@ -4282,7 +4357,7 @@
           <w:rFonts w:asciiTheme="minorHAnsi" w:hAnsiTheme="minorHAnsi" w:cstheme="minorHAnsi"/>
         </w:rPr>
       </w:pPr>
-      <w:bookmarkStart w:id="23" w:name="_Toc3200332"/>
+      <w:bookmarkStart w:id="23" w:name="_Toc3205418"/>
       <w:r>
         <w:rPr>
           <w:rFonts w:asciiTheme="minorHAnsi" w:hAnsiTheme="minorHAnsi" w:cstheme="minorHAnsi"/>

</xml_diff>

<commit_message>
Need to finish System Eval
</commit_message>
<xml_diff>
--- a/Documentation/project.docx
+++ b/Documentation/project.docx
@@ -471,7 +471,7 @@
             </w:rPr>
             <w:fldChar w:fldCharType="separate"/>
           </w:r>
-          <w:hyperlink w:anchor="_Toc7116307" w:history="1">
+          <w:hyperlink w:anchor="_Toc7124507" w:history="1">
             <w:r>
               <w:rPr>
                 <w:rStyle w:val="Hyperlink"/>
@@ -499,7 +499,7 @@
                 <w:noProof/>
                 <w:webHidden/>
               </w:rPr>
-              <w:instrText xml:space="preserve"> PAGEREF _Toc7116307 \h </w:instrText>
+              <w:instrText xml:space="preserve"> PAGEREF _Toc7124507 \h </w:instrText>
             </w:r>
             <w:r>
               <w:rPr>
@@ -545,7 +545,7 @@
               <w:sz w:val="22"/>
             </w:rPr>
           </w:pPr>
-          <w:hyperlink w:anchor="_Toc7116308" w:history="1">
+          <w:hyperlink w:anchor="_Toc7124508" w:history="1">
             <w:r>
               <w:rPr>
                 <w:rStyle w:val="Hyperlink"/>
@@ -573,7 +573,7 @@
                 <w:noProof/>
                 <w:webHidden/>
               </w:rPr>
-              <w:instrText xml:space="preserve"> PAGEREF _Toc7116308 \h </w:instrText>
+              <w:instrText xml:space="preserve"> PAGEREF _Toc7124508 \h </w:instrText>
             </w:r>
             <w:r>
               <w:rPr>
@@ -618,7 +618,7 @@
               <w:sz w:val="22"/>
             </w:rPr>
           </w:pPr>
-          <w:hyperlink w:anchor="_Toc7116309" w:history="1">
+          <w:hyperlink w:anchor="_Toc7124509" w:history="1">
             <w:r>
               <w:rPr>
                 <w:rStyle w:val="Hyperlink"/>
@@ -646,7 +646,7 @@
                 <w:noProof/>
                 <w:webHidden/>
               </w:rPr>
-              <w:instrText xml:space="preserve"> PAGEREF _Toc7116309 \h </w:instrText>
+              <w:instrText xml:space="preserve"> PAGEREF _Toc7124509 \h </w:instrText>
             </w:r>
             <w:r>
               <w:rPr>
@@ -692,7 +692,7 @@
               <w:sz w:val="22"/>
             </w:rPr>
           </w:pPr>
-          <w:hyperlink w:anchor="_Toc7116310" w:history="1">
+          <w:hyperlink w:anchor="_Toc7124510" w:history="1">
             <w:r>
               <w:rPr>
                 <w:rStyle w:val="Hyperlink"/>
@@ -720,7 +720,7 @@
                 <w:noProof/>
                 <w:webHidden/>
               </w:rPr>
-              <w:instrText xml:space="preserve"> PAGEREF _Toc7116310 \h </w:instrText>
+              <w:instrText xml:space="preserve"> PAGEREF _Toc7124510 \h </w:instrText>
             </w:r>
             <w:r>
               <w:rPr>
@@ -765,7 +765,7 @@
               <w:sz w:val="22"/>
             </w:rPr>
           </w:pPr>
-          <w:hyperlink w:anchor="_Toc7116311" w:history="1">
+          <w:hyperlink w:anchor="_Toc7124511" w:history="1">
             <w:r>
               <w:rPr>
                 <w:rStyle w:val="Hyperlink"/>
@@ -793,7 +793,7 @@
                 <w:noProof/>
                 <w:webHidden/>
               </w:rPr>
-              <w:instrText xml:space="preserve"> PAGEREF _Toc7116311 \h </w:instrText>
+              <w:instrText xml:space="preserve"> PAGEREF _Toc7124511 \h </w:instrText>
             </w:r>
             <w:r>
               <w:rPr>
@@ -838,7 +838,7 @@
               <w:sz w:val="22"/>
             </w:rPr>
           </w:pPr>
-          <w:hyperlink w:anchor="_Toc7116312" w:history="1">
+          <w:hyperlink w:anchor="_Toc7124512" w:history="1">
             <w:r>
               <w:rPr>
                 <w:rStyle w:val="Hyperlink"/>
@@ -866,7 +866,7 @@
                 <w:noProof/>
                 <w:webHidden/>
               </w:rPr>
-              <w:instrText xml:space="preserve"> PAGEREF _Toc7116312 \h </w:instrText>
+              <w:instrText xml:space="preserve"> PAGEREF _Toc7124512 \h </w:instrText>
             </w:r>
             <w:r>
               <w:rPr>
@@ -912,7 +912,7 @@
               <w:sz w:val="22"/>
             </w:rPr>
           </w:pPr>
-          <w:hyperlink w:anchor="_Toc7116313" w:history="1">
+          <w:hyperlink w:anchor="_Toc7124513" w:history="1">
             <w:r>
               <w:rPr>
                 <w:rStyle w:val="Hyperlink"/>
@@ -940,7 +940,7 @@
                 <w:noProof/>
                 <w:webHidden/>
               </w:rPr>
-              <w:instrText xml:space="preserve"> PAGEREF _Toc7116313 \h </w:instrText>
+              <w:instrText xml:space="preserve"> PAGEREF _Toc7124513 \h </w:instrText>
             </w:r>
             <w:r>
               <w:rPr>
@@ -985,7 +985,7 @@
               <w:sz w:val="22"/>
             </w:rPr>
           </w:pPr>
-          <w:hyperlink w:anchor="_Toc7116314" w:history="1">
+          <w:hyperlink w:anchor="_Toc7124514" w:history="1">
             <w:r>
               <w:rPr>
                 <w:rStyle w:val="Hyperlink"/>
@@ -1013,7 +1013,7 @@
                 <w:noProof/>
                 <w:webHidden/>
               </w:rPr>
-              <w:instrText xml:space="preserve"> PAGEREF _Toc7116314 \h </w:instrText>
+              <w:instrText xml:space="preserve"> PAGEREF _Toc7124514 \h </w:instrText>
             </w:r>
             <w:r>
               <w:rPr>
@@ -1058,7 +1058,7 @@
               <w:sz w:val="22"/>
             </w:rPr>
           </w:pPr>
-          <w:hyperlink w:anchor="_Toc7116315" w:history="1">
+          <w:hyperlink w:anchor="_Toc7124515" w:history="1">
             <w:r>
               <w:rPr>
                 <w:rStyle w:val="Hyperlink"/>
@@ -1086,7 +1086,7 @@
                 <w:noProof/>
                 <w:webHidden/>
               </w:rPr>
-              <w:instrText xml:space="preserve"> PAGEREF _Toc7116315 \h </w:instrText>
+              <w:instrText xml:space="preserve"> PAGEREF _Toc7124515 \h </w:instrText>
             </w:r>
             <w:r>
               <w:rPr>
@@ -1131,7 +1131,7 @@
               <w:sz w:val="22"/>
             </w:rPr>
           </w:pPr>
-          <w:hyperlink w:anchor="_Toc7116316" w:history="1">
+          <w:hyperlink w:anchor="_Toc7124516" w:history="1">
             <w:r>
               <w:rPr>
                 <w:rStyle w:val="Hyperlink"/>
@@ -1159,7 +1159,7 @@
                 <w:noProof/>
                 <w:webHidden/>
               </w:rPr>
-              <w:instrText xml:space="preserve"> PAGEREF _Toc7116316 \h </w:instrText>
+              <w:instrText xml:space="preserve"> PAGEREF _Toc7124516 \h </w:instrText>
             </w:r>
             <w:r>
               <w:rPr>
@@ -1204,7 +1204,7 @@
               <w:sz w:val="22"/>
             </w:rPr>
           </w:pPr>
-          <w:hyperlink w:anchor="_Toc7116317" w:history="1">
+          <w:hyperlink w:anchor="_Toc7124517" w:history="1">
             <w:r>
               <w:rPr>
                 <w:rStyle w:val="Hyperlink"/>
@@ -1232,7 +1232,7 @@
                 <w:noProof/>
                 <w:webHidden/>
               </w:rPr>
-              <w:instrText xml:space="preserve"> PAGEREF _Toc7116317 \h </w:instrText>
+              <w:instrText xml:space="preserve"> PAGEREF _Toc7124517 \h </w:instrText>
             </w:r>
             <w:r>
               <w:rPr>
@@ -1277,7 +1277,7 @@
               <w:sz w:val="22"/>
             </w:rPr>
           </w:pPr>
-          <w:hyperlink w:anchor="_Toc7116318" w:history="1">
+          <w:hyperlink w:anchor="_Toc7124518" w:history="1">
             <w:r>
               <w:rPr>
                 <w:rStyle w:val="Hyperlink"/>
@@ -1305,7 +1305,7 @@
                 <w:noProof/>
                 <w:webHidden/>
               </w:rPr>
-              <w:instrText xml:space="preserve"> PAGEREF _Toc7116318 \h </w:instrText>
+              <w:instrText xml:space="preserve"> PAGEREF _Toc7124518 \h </w:instrText>
             </w:r>
             <w:r>
               <w:rPr>
@@ -1350,7 +1350,7 @@
               <w:sz w:val="22"/>
             </w:rPr>
           </w:pPr>
-          <w:hyperlink w:anchor="_Toc7116319" w:history="1">
+          <w:hyperlink w:anchor="_Toc7124519" w:history="1">
             <w:r>
               <w:rPr>
                 <w:rStyle w:val="Hyperlink"/>
@@ -1378,7 +1378,7 @@
                 <w:noProof/>
                 <w:webHidden/>
               </w:rPr>
-              <w:instrText xml:space="preserve"> PAGEREF _Toc7116319 \h </w:instrText>
+              <w:instrText xml:space="preserve"> PAGEREF _Toc7124519 \h </w:instrText>
             </w:r>
             <w:r>
               <w:rPr>
@@ -1423,7 +1423,7 @@
               <w:sz w:val="22"/>
             </w:rPr>
           </w:pPr>
-          <w:hyperlink w:anchor="_Toc7116320" w:history="1">
+          <w:hyperlink w:anchor="_Toc7124520" w:history="1">
             <w:r>
               <w:rPr>
                 <w:rStyle w:val="Hyperlink"/>
@@ -1451,7 +1451,7 @@
                 <w:noProof/>
                 <w:webHidden/>
               </w:rPr>
-              <w:instrText xml:space="preserve"> PAGEREF _Toc7116320 \h </w:instrText>
+              <w:instrText xml:space="preserve"> PAGEREF _Toc7124520 \h </w:instrText>
             </w:r>
             <w:r>
               <w:rPr>
@@ -1496,7 +1496,7 @@
               <w:sz w:val="22"/>
             </w:rPr>
           </w:pPr>
-          <w:hyperlink w:anchor="_Toc7116321" w:history="1">
+          <w:hyperlink w:anchor="_Toc7124521" w:history="1">
             <w:r>
               <w:rPr>
                 <w:rStyle w:val="Hyperlink"/>
@@ -1524,7 +1524,7 @@
                 <w:noProof/>
                 <w:webHidden/>
               </w:rPr>
-              <w:instrText xml:space="preserve"> PAGEREF _Toc7116321 \h </w:instrText>
+              <w:instrText xml:space="preserve"> PAGEREF _Toc7124521 \h </w:instrText>
             </w:r>
             <w:r>
               <w:rPr>
@@ -1569,7 +1569,7 @@
               <w:sz w:val="22"/>
             </w:rPr>
           </w:pPr>
-          <w:hyperlink w:anchor="_Toc7116322" w:history="1">
+          <w:hyperlink w:anchor="_Toc7124522" w:history="1">
             <w:r>
               <w:rPr>
                 <w:rStyle w:val="Hyperlink"/>
@@ -1597,7 +1597,7 @@
                 <w:noProof/>
                 <w:webHidden/>
               </w:rPr>
-              <w:instrText xml:space="preserve"> PAGEREF _Toc7116322 \h </w:instrText>
+              <w:instrText xml:space="preserve"> PAGEREF _Toc7124522 \h </w:instrText>
             </w:r>
             <w:r>
               <w:rPr>
@@ -1642,7 +1642,7 @@
               <w:sz w:val="22"/>
             </w:rPr>
           </w:pPr>
-          <w:hyperlink w:anchor="_Toc7116323" w:history="1">
+          <w:hyperlink w:anchor="_Toc7124523" w:history="1">
             <w:r>
               <w:rPr>
                 <w:rStyle w:val="Hyperlink"/>
@@ -1670,7 +1670,7 @@
                 <w:noProof/>
                 <w:webHidden/>
               </w:rPr>
-              <w:instrText xml:space="preserve"> PAGEREF _Toc7116323 \h </w:instrText>
+              <w:instrText xml:space="preserve"> PAGEREF _Toc7124523 \h </w:instrText>
             </w:r>
             <w:r>
               <w:rPr>
@@ -1716,7 +1716,7 @@
               <w:sz w:val="22"/>
             </w:rPr>
           </w:pPr>
-          <w:hyperlink w:anchor="_Toc7116324" w:history="1">
+          <w:hyperlink w:anchor="_Toc7124524" w:history="1">
             <w:r>
               <w:rPr>
                 <w:rStyle w:val="Hyperlink"/>
@@ -1744,7 +1744,7 @@
                 <w:noProof/>
                 <w:webHidden/>
               </w:rPr>
-              <w:instrText xml:space="preserve"> PAGEREF _Toc7116324 \h </w:instrText>
+              <w:instrText xml:space="preserve"> PAGEREF _Toc7124524 \h </w:instrText>
             </w:r>
             <w:r>
               <w:rPr>
@@ -1789,7 +1789,7 @@
               <w:sz w:val="22"/>
             </w:rPr>
           </w:pPr>
-          <w:hyperlink w:anchor="_Toc7116325" w:history="1">
+          <w:hyperlink w:anchor="_Toc7124525" w:history="1">
             <w:r>
               <w:rPr>
                 <w:rStyle w:val="Hyperlink"/>
@@ -1817,7 +1817,7 @@
                 <w:noProof/>
                 <w:webHidden/>
               </w:rPr>
-              <w:instrText xml:space="preserve"> PAGEREF _Toc7116325 \h </w:instrText>
+              <w:instrText xml:space="preserve"> PAGEREF _Toc7124525 \h </w:instrText>
             </w:r>
             <w:r>
               <w:rPr>
@@ -1862,7 +1862,7 @@
               <w:sz w:val="22"/>
             </w:rPr>
           </w:pPr>
-          <w:hyperlink w:anchor="_Toc7116326" w:history="1">
+          <w:hyperlink w:anchor="_Toc7124526" w:history="1">
             <w:r>
               <w:rPr>
                 <w:rStyle w:val="Hyperlink"/>
@@ -1890,7 +1890,7 @@
                 <w:noProof/>
                 <w:webHidden/>
               </w:rPr>
-              <w:instrText xml:space="preserve"> PAGEREF _Toc7116326 \h </w:instrText>
+              <w:instrText xml:space="preserve"> PAGEREF _Toc7124526 \h </w:instrText>
             </w:r>
             <w:r>
               <w:rPr>
@@ -1935,7 +1935,7 @@
               <w:sz w:val="22"/>
             </w:rPr>
           </w:pPr>
-          <w:hyperlink w:anchor="_Toc7116327" w:history="1">
+          <w:hyperlink w:anchor="_Toc7124527" w:history="1">
             <w:r>
               <w:rPr>
                 <w:rStyle w:val="Hyperlink"/>
@@ -1963,7 +1963,7 @@
                 <w:noProof/>
                 <w:webHidden/>
               </w:rPr>
-              <w:instrText xml:space="preserve"> PAGEREF _Toc7116327 \h </w:instrText>
+              <w:instrText xml:space="preserve"> PAGEREF _Toc7124527 \h </w:instrText>
             </w:r>
             <w:r>
               <w:rPr>
@@ -2008,7 +2008,7 @@
               <w:sz w:val="22"/>
             </w:rPr>
           </w:pPr>
-          <w:hyperlink w:anchor="_Toc7116328" w:history="1">
+          <w:hyperlink w:anchor="_Toc7124528" w:history="1">
             <w:r>
               <w:rPr>
                 <w:rStyle w:val="Hyperlink"/>
@@ -2036,7 +2036,7 @@
                 <w:noProof/>
                 <w:webHidden/>
               </w:rPr>
-              <w:instrText xml:space="preserve"> PAGEREF _Toc7116328 \h </w:instrText>
+              <w:instrText xml:space="preserve"> PAGEREF _Toc7124528 \h </w:instrText>
             </w:r>
             <w:r>
               <w:rPr>
@@ -2081,7 +2081,7 @@
               <w:sz w:val="22"/>
             </w:rPr>
           </w:pPr>
-          <w:hyperlink w:anchor="_Toc7116329" w:history="1">
+          <w:hyperlink w:anchor="_Toc7124529" w:history="1">
             <w:r>
               <w:rPr>
                 <w:rStyle w:val="Hyperlink"/>
@@ -2109,7 +2109,7 @@
                 <w:noProof/>
                 <w:webHidden/>
               </w:rPr>
-              <w:instrText xml:space="preserve"> PAGEREF _Toc7116329 \h </w:instrText>
+              <w:instrText xml:space="preserve"> PAGEREF _Toc7124529 \h </w:instrText>
             </w:r>
             <w:r>
               <w:rPr>
@@ -2154,7 +2154,7 @@
               <w:sz w:val="22"/>
             </w:rPr>
           </w:pPr>
-          <w:hyperlink w:anchor="_Toc7116330" w:history="1">
+          <w:hyperlink w:anchor="_Toc7124530" w:history="1">
             <w:r>
               <w:rPr>
                 <w:rStyle w:val="Hyperlink"/>
@@ -2182,7 +2182,7 @@
                 <w:noProof/>
                 <w:webHidden/>
               </w:rPr>
-              <w:instrText xml:space="preserve"> PAGEREF _Toc7116330 \h </w:instrText>
+              <w:instrText xml:space="preserve"> PAGEREF _Toc7124530 \h </w:instrText>
             </w:r>
             <w:r>
               <w:rPr>
@@ -2228,7 +2228,7 @@
               <w:sz w:val="22"/>
             </w:rPr>
           </w:pPr>
-          <w:hyperlink w:anchor="_Toc7116331" w:history="1">
+          <w:hyperlink w:anchor="_Toc7124531" w:history="1">
             <w:r>
               <w:rPr>
                 <w:rStyle w:val="Hyperlink"/>
@@ -2256,7 +2256,7 @@
                 <w:noProof/>
                 <w:webHidden/>
               </w:rPr>
-              <w:instrText xml:space="preserve"> PAGEREF _Toc7116331 \h </w:instrText>
+              <w:instrText xml:space="preserve"> PAGEREF _Toc7124531 \h </w:instrText>
             </w:r>
             <w:r>
               <w:rPr>
@@ -2301,14 +2301,14 @@
               <w:sz w:val="22"/>
             </w:rPr>
           </w:pPr>
-          <w:hyperlink w:anchor="_Toc7116332" w:history="1">
+          <w:hyperlink w:anchor="_Toc7124532" w:history="1">
             <w:r>
               <w:rPr>
                 <w:rStyle w:val="Hyperlink"/>
                 <w:rFonts w:ascii="Times New Roman" w:hAnsi="Times New Roman" w:cs="Times New Roman"/>
                 <w:noProof/>
               </w:rPr>
-              <w:t>6.1 Testing</w:t>
+              <w:t>6.1  Robustness</w:t>
             </w:r>
             <w:r>
               <w:rPr>
@@ -2329,7 +2329,7 @@
                 <w:noProof/>
                 <w:webHidden/>
               </w:rPr>
-              <w:instrText xml:space="preserve"> PAGEREF _Toc7116332 \h </w:instrText>
+              <w:instrText xml:space="preserve"> PAGEREF _Toc7124532 \h </w:instrText>
             </w:r>
             <w:r>
               <w:rPr>
@@ -2374,14 +2374,14 @@
               <w:sz w:val="22"/>
             </w:rPr>
           </w:pPr>
-          <w:hyperlink w:anchor="_Toc7116333" w:history="1">
+          <w:hyperlink w:anchor="_Toc7124533" w:history="1">
             <w:r>
               <w:rPr>
                 <w:rStyle w:val="Hyperlink"/>
                 <w:rFonts w:ascii="Times New Roman" w:hAnsi="Times New Roman" w:cs="Times New Roman"/>
                 <w:noProof/>
               </w:rPr>
-              <w:t>6.2 Outcomes</w:t>
+              <w:t>6.2  Testing</w:t>
             </w:r>
             <w:r>
               <w:rPr>
@@ -2402,7 +2402,7 @@
                 <w:noProof/>
                 <w:webHidden/>
               </w:rPr>
-              <w:instrText xml:space="preserve"> PAGEREF _Toc7116333 \h </w:instrText>
+              <w:instrText xml:space="preserve"> PAGEREF _Toc7124533 \h </w:instrText>
             </w:r>
             <w:r>
               <w:rPr>
@@ -2447,14 +2447,14 @@
               <w:sz w:val="22"/>
             </w:rPr>
           </w:pPr>
-          <w:hyperlink w:anchor="_Toc7116334" w:history="1">
+          <w:hyperlink w:anchor="_Toc7124534" w:history="1">
             <w:r>
               <w:rPr>
                 <w:rStyle w:val="Hyperlink"/>
                 <w:rFonts w:ascii="Times New Roman" w:hAnsi="Times New Roman" w:cs="Times New Roman"/>
                 <w:noProof/>
               </w:rPr>
-              <w:t>6.3 Limitations</w:t>
+              <w:t>6.3  Limitations</w:t>
             </w:r>
             <w:r>
               <w:rPr>
@@ -2475,7 +2475,7 @@
                 <w:noProof/>
                 <w:webHidden/>
               </w:rPr>
-              <w:instrText xml:space="preserve"> PAGEREF _Toc7116334 \h </w:instrText>
+              <w:instrText xml:space="preserve"> PAGEREF _Toc7124534 \h </w:instrText>
             </w:r>
             <w:r>
               <w:rPr>
@@ -2495,7 +2495,226 @@
                 <w:noProof/>
                 <w:webHidden/>
               </w:rPr>
-              <w:t>42</w:t>
+              <w:t>43</w:t>
+            </w:r>
+            <w:r>
+              <w:rPr>
+                <w:noProof/>
+                <w:webHidden/>
+              </w:rPr>
+              <w:fldChar w:fldCharType="end"/>
+            </w:r>
+          </w:hyperlink>
+        </w:p>
+        <w:p>
+          <w:pPr>
+            <w:pStyle w:val="TOC3"/>
+            <w:tabs>
+              <w:tab w:val="right" w:pos="9016"/>
+            </w:tabs>
+            <w:spacing w:after="0"/>
+            <w:rPr>
+              <w:rFonts w:asciiTheme="minorHAnsi" w:eastAsiaTheme="minorEastAsia" w:hAnsiTheme="minorHAnsi" w:cstheme="minorBidi"/>
+              <w:noProof/>
+              <w:color w:val="auto"/>
+              <w:sz w:val="22"/>
+            </w:rPr>
+          </w:pPr>
+          <w:hyperlink w:anchor="_Toc7124535" w:history="1">
+            <w:r>
+              <w:rPr>
+                <w:rStyle w:val="Hyperlink"/>
+                <w:rFonts w:ascii="Times New Roman" w:hAnsi="Times New Roman" w:cs="Times New Roman"/>
+                <w:noProof/>
+              </w:rPr>
+              <w:t>6.3.1  Order Limitations</w:t>
+            </w:r>
+            <w:r>
+              <w:rPr>
+                <w:noProof/>
+                <w:webHidden/>
+              </w:rPr>
+              <w:tab/>
+            </w:r>
+            <w:r>
+              <w:rPr>
+                <w:noProof/>
+                <w:webHidden/>
+              </w:rPr>
+              <w:fldChar w:fldCharType="begin"/>
+            </w:r>
+            <w:r>
+              <w:rPr>
+                <w:noProof/>
+                <w:webHidden/>
+              </w:rPr>
+              <w:instrText xml:space="preserve"> PAGEREF _Toc7124535 \h </w:instrText>
+            </w:r>
+            <w:r>
+              <w:rPr>
+                <w:noProof/>
+                <w:webHidden/>
+              </w:rPr>
+            </w:r>
+            <w:r>
+              <w:rPr>
+                <w:noProof/>
+                <w:webHidden/>
+              </w:rPr>
+              <w:fldChar w:fldCharType="separate"/>
+            </w:r>
+            <w:r>
+              <w:rPr>
+                <w:noProof/>
+                <w:webHidden/>
+              </w:rPr>
+              <w:t>43</w:t>
+            </w:r>
+            <w:r>
+              <w:rPr>
+                <w:noProof/>
+                <w:webHidden/>
+              </w:rPr>
+              <w:fldChar w:fldCharType="end"/>
+            </w:r>
+          </w:hyperlink>
+        </w:p>
+        <w:p>
+          <w:pPr>
+            <w:pStyle w:val="TOC3"/>
+            <w:tabs>
+              <w:tab w:val="right" w:pos="9016"/>
+            </w:tabs>
+            <w:spacing w:after="0"/>
+            <w:rPr>
+              <w:rFonts w:asciiTheme="minorHAnsi" w:eastAsiaTheme="minorEastAsia" w:hAnsiTheme="minorHAnsi" w:cstheme="minorBidi"/>
+              <w:noProof/>
+              <w:color w:val="auto"/>
+              <w:sz w:val="22"/>
+            </w:rPr>
+          </w:pPr>
+          <w:hyperlink w:anchor="_Toc7124536" w:history="1">
+            <w:r>
+              <w:rPr>
+                <w:rStyle w:val="Hyperlink"/>
+                <w:rFonts w:ascii="Times New Roman" w:hAnsi="Times New Roman" w:cs="Times New Roman"/>
+                <w:noProof/>
+              </w:rPr>
+              <w:t>6.3.2  User notifications of stockouts</w:t>
+            </w:r>
+            <w:r>
+              <w:rPr>
+                <w:noProof/>
+                <w:webHidden/>
+              </w:rPr>
+              <w:tab/>
+            </w:r>
+            <w:r>
+              <w:rPr>
+                <w:noProof/>
+                <w:webHidden/>
+              </w:rPr>
+              <w:fldChar w:fldCharType="begin"/>
+            </w:r>
+            <w:r>
+              <w:rPr>
+                <w:noProof/>
+                <w:webHidden/>
+              </w:rPr>
+              <w:instrText xml:space="preserve"> PAGEREF _Toc7124536 \h </w:instrText>
+            </w:r>
+            <w:r>
+              <w:rPr>
+                <w:noProof/>
+                <w:webHidden/>
+              </w:rPr>
+            </w:r>
+            <w:r>
+              <w:rPr>
+                <w:noProof/>
+                <w:webHidden/>
+              </w:rPr>
+              <w:fldChar w:fldCharType="separate"/>
+            </w:r>
+            <w:r>
+              <w:rPr>
+                <w:noProof/>
+                <w:webHidden/>
+              </w:rPr>
+              <w:t>43</w:t>
+            </w:r>
+            <w:r>
+              <w:rPr>
+                <w:noProof/>
+                <w:webHidden/>
+              </w:rPr>
+              <w:fldChar w:fldCharType="end"/>
+            </w:r>
+          </w:hyperlink>
+        </w:p>
+        <w:p>
+          <w:pPr>
+            <w:pStyle w:val="TOC2"/>
+            <w:tabs>
+              <w:tab w:val="right" w:pos="9016"/>
+            </w:tabs>
+            <w:spacing w:after="0"/>
+            <w:rPr>
+              <w:rFonts w:asciiTheme="minorHAnsi" w:eastAsiaTheme="minorEastAsia" w:hAnsiTheme="minorHAnsi" w:cstheme="minorBidi"/>
+              <w:noProof/>
+              <w:color w:val="auto"/>
+              <w:sz w:val="22"/>
+            </w:rPr>
+          </w:pPr>
+          <w:hyperlink w:anchor="_Toc7124537" w:history="1">
+            <w:r>
+              <w:rPr>
+                <w:rStyle w:val="Hyperlink"/>
+                <w:rFonts w:ascii="Times New Roman" w:hAnsi="Times New Roman" w:cs="Times New Roman"/>
+                <w:noProof/>
+              </w:rPr>
+              <w:t>6.4  Results V Objectives</w:t>
+            </w:r>
+            <w:r>
+              <w:rPr>
+                <w:noProof/>
+                <w:webHidden/>
+              </w:rPr>
+              <w:tab/>
+            </w:r>
+            <w:r>
+              <w:rPr>
+                <w:noProof/>
+                <w:webHidden/>
+              </w:rPr>
+              <w:fldChar w:fldCharType="begin"/>
+            </w:r>
+            <w:r>
+              <w:rPr>
+                <w:noProof/>
+                <w:webHidden/>
+              </w:rPr>
+              <w:instrText xml:space="preserve"> PAGEREF _Toc7124537 \h </w:instrText>
+            </w:r>
+            <w:r>
+              <w:rPr>
+                <w:noProof/>
+                <w:webHidden/>
+              </w:rPr>
+            </w:r>
+            <w:r>
+              <w:rPr>
+                <w:noProof/>
+                <w:webHidden/>
+              </w:rPr>
+              <w:fldChar w:fldCharType="separate"/>
+            </w:r>
+            <w:r>
+              <w:rPr>
+                <w:noProof/>
+                <w:webHidden/>
+              </w:rPr>
+              <w:t>43</w:t>
             </w:r>
             <w:r>
               <w:rPr>
@@ -2521,7 +2740,7 @@
               <w:sz w:val="22"/>
             </w:rPr>
           </w:pPr>
-          <w:hyperlink w:anchor="_Toc7116335" w:history="1">
+          <w:hyperlink w:anchor="_Toc7124538" w:history="1">
             <w:r>
               <w:rPr>
                 <w:rStyle w:val="Hyperlink"/>
@@ -2549,7 +2768,7 @@
                 <w:noProof/>
                 <w:webHidden/>
               </w:rPr>
-              <w:instrText xml:space="preserve"> PAGEREF _Toc7116335 \h </w:instrText>
+              <w:instrText xml:space="preserve"> PAGEREF _Toc7124538 \h </w:instrText>
             </w:r>
             <w:r>
               <w:rPr>
@@ -2569,7 +2788,7 @@
                 <w:noProof/>
                 <w:webHidden/>
               </w:rPr>
-              <w:t>43</w:t>
+              <w:t>44</w:t>
             </w:r>
             <w:r>
               <w:rPr>
@@ -2632,28 +2851,6 @@
     <w:p>
       <w:pPr>
         <w:spacing w:after="0" w:line="265" w:lineRule="auto"/>
-        <w:ind w:left="-5"/>
-        <w:rPr>
-          <w:rFonts w:ascii="Times New Roman" w:hAnsi="Times New Roman" w:cs="Times New Roman"/>
-          <w:b/>
-          <w:sz w:val="50"/>
-        </w:rPr>
-      </w:pPr>
-    </w:p>
-    <w:p>
-      <w:pPr>
-        <w:spacing w:after="0" w:line="265" w:lineRule="auto"/>
-        <w:ind w:left="-5"/>
-        <w:rPr>
-          <w:rFonts w:ascii="Times New Roman" w:hAnsi="Times New Roman" w:cs="Times New Roman"/>
-          <w:b/>
-          <w:sz w:val="50"/>
-        </w:rPr>
-      </w:pPr>
-    </w:p>
-    <w:p>
-      <w:pPr>
-        <w:spacing w:after="0" w:line="265" w:lineRule="auto"/>
         <w:rPr>
           <w:rFonts w:ascii="Times New Roman" w:hAnsi="Times New Roman" w:cs="Times New Roman"/>
           <w:b/>
@@ -2993,7 +3190,7 @@
         </w:rPr>
       </w:pPr>
       <w:bookmarkStart w:id="1" w:name="_Toc6318713"/>
-      <w:bookmarkStart w:id="2" w:name="_Toc7116307"/>
+      <w:bookmarkStart w:id="2" w:name="_Toc7124507"/>
       <w:r>
         <w:rPr>
           <w:rFonts w:ascii="Times New Roman" w:hAnsi="Times New Roman" w:cs="Times New Roman"/>
@@ -3562,7 +3759,7 @@
           <w:rFonts w:ascii="Times New Roman" w:hAnsi="Times New Roman" w:cs="Times New Roman"/>
         </w:rPr>
       </w:pPr>
-      <w:bookmarkStart w:id="3" w:name="_Toc7116308"/>
+      <w:bookmarkStart w:id="3" w:name="_Toc7124508"/>
       <w:r>
         <w:rPr>
           <w:rFonts w:ascii="Times New Roman" w:hAnsi="Times New Roman" w:cs="Times New Roman"/>
@@ -3619,7 +3816,7 @@
           <w:rFonts w:ascii="Times New Roman" w:hAnsi="Times New Roman" w:cs="Times New Roman"/>
         </w:rPr>
       </w:pPr>
-      <w:bookmarkStart w:id="4" w:name="_Toc7116309"/>
+      <w:bookmarkStart w:id="4" w:name="_Toc7124509"/>
       <w:r>
         <w:rPr>
           <w:rFonts w:ascii="Times New Roman" w:hAnsi="Times New Roman" w:cs="Times New Roman"/>
@@ -3898,7 +4095,7 @@
           <w:rFonts w:ascii="Times New Roman" w:hAnsi="Times New Roman" w:cs="Times New Roman"/>
         </w:rPr>
       </w:pPr>
-      <w:bookmarkStart w:id="5" w:name="_Toc7116310"/>
+      <w:bookmarkStart w:id="5" w:name="_Toc7124510"/>
       <w:r>
         <w:rPr>
           <w:rFonts w:ascii="Times New Roman" w:hAnsi="Times New Roman" w:cs="Times New Roman"/>
@@ -4120,7 +4317,7 @@
           <w:rFonts w:ascii="Times New Roman" w:hAnsi="Times New Roman" w:cs="Times New Roman"/>
         </w:rPr>
       </w:pPr>
-      <w:bookmarkStart w:id="7" w:name="_Toc7116311"/>
+      <w:bookmarkStart w:id="7" w:name="_Toc7124511"/>
       <w:r>
         <w:rPr>
           <w:rFonts w:ascii="Times New Roman" w:hAnsi="Times New Roman" w:cs="Times New Roman"/>
@@ -4708,7 +4905,7 @@
           <w:rFonts w:ascii="Times New Roman" w:hAnsi="Times New Roman" w:cs="Times New Roman"/>
         </w:rPr>
       </w:pPr>
-      <w:bookmarkStart w:id="8" w:name="_Toc7116312"/>
+      <w:bookmarkStart w:id="8" w:name="_Toc7124512"/>
       <w:r>
         <w:rPr>
           <w:rFonts w:ascii="Times New Roman" w:hAnsi="Times New Roman" w:cs="Times New Roman"/>
@@ -4977,7 +5174,7 @@
           <w:rFonts w:ascii="Times New Roman" w:hAnsi="Times New Roman" w:cs="Times New Roman"/>
         </w:rPr>
       </w:pPr>
-      <w:bookmarkStart w:id="11" w:name="_Toc7116313"/>
+      <w:bookmarkStart w:id="11" w:name="_Toc7124513"/>
       <w:r>
         <w:rPr>
           <w:rFonts w:ascii="Times New Roman" w:hAnsi="Times New Roman" w:cs="Times New Roman"/>
@@ -5016,7 +5213,7 @@
           <w:rFonts w:ascii="Times New Roman" w:hAnsi="Times New Roman" w:cs="Times New Roman"/>
         </w:rPr>
       </w:pPr>
-      <w:bookmarkStart w:id="12" w:name="_Toc7116314"/>
+      <w:bookmarkStart w:id="12" w:name="_Toc7124514"/>
       <w:r>
         <w:rPr>
           <w:rFonts w:ascii="Times New Roman" w:hAnsi="Times New Roman" w:cs="Times New Roman"/>
@@ -5036,7 +5233,7 @@
           <w:szCs w:val="32"/>
         </w:rPr>
       </w:pPr>
-      <w:bookmarkStart w:id="13" w:name="_Toc7116315"/>
+      <w:bookmarkStart w:id="13" w:name="_Toc7124515"/>
       <w:r>
         <w:rPr>
           <w:rFonts w:ascii="Times New Roman" w:hAnsi="Times New Roman" w:cs="Times New Roman"/>
@@ -5123,7 +5320,7 @@
           <w:rFonts w:ascii="Times New Roman" w:hAnsi="Times New Roman" w:cs="Times New Roman"/>
         </w:rPr>
       </w:pPr>
-      <w:bookmarkStart w:id="14" w:name="_Toc7116316"/>
+      <w:bookmarkStart w:id="14" w:name="_Toc7124516"/>
       <w:r>
         <w:rPr>
           <w:rFonts w:ascii="Times New Roman" w:hAnsi="Times New Roman" w:cs="Times New Roman"/>
@@ -5165,7 +5362,7 @@
           <w:szCs w:val="32"/>
         </w:rPr>
       </w:pPr>
-      <w:bookmarkStart w:id="15" w:name="_Toc7116317"/>
+      <w:bookmarkStart w:id="15" w:name="_Toc7124517"/>
       <w:r>
         <w:rPr>
           <w:rFonts w:ascii="Times New Roman" w:hAnsi="Times New Roman" w:cs="Times New Roman"/>
@@ -5225,7 +5422,7 @@
           <w:szCs w:val="32"/>
         </w:rPr>
       </w:pPr>
-      <w:bookmarkStart w:id="16" w:name="_Toc7116318"/>
+      <w:bookmarkStart w:id="16" w:name="_Toc7124518"/>
       <w:r>
         <w:rPr>
           <w:rFonts w:ascii="Times New Roman" w:hAnsi="Times New Roman" w:cs="Times New Roman"/>
@@ -5283,7 +5480,7 @@
           <w:rFonts w:ascii="Times New Roman" w:hAnsi="Times New Roman" w:cs="Times New Roman"/>
         </w:rPr>
       </w:pPr>
-      <w:bookmarkStart w:id="17" w:name="_Toc7116319"/>
+      <w:bookmarkStart w:id="17" w:name="_Toc7124519"/>
       <w:r>
         <w:rPr>
           <w:rFonts w:ascii="Times New Roman" w:hAnsi="Times New Roman" w:cs="Times New Roman"/>
@@ -5324,7 +5521,7 @@
           <w:szCs w:val="32"/>
         </w:rPr>
       </w:pPr>
-      <w:bookmarkStart w:id="18" w:name="_Toc7116320"/>
+      <w:bookmarkStart w:id="18" w:name="_Toc7124520"/>
       <w:r>
         <w:rPr>
           <w:rFonts w:ascii="Times New Roman" w:hAnsi="Times New Roman" w:cs="Times New Roman"/>
@@ -5684,7 +5881,7 @@
           <w:szCs w:val="32"/>
         </w:rPr>
       </w:pPr>
-      <w:bookmarkStart w:id="19" w:name="_Toc7116321"/>
+      <w:bookmarkStart w:id="19" w:name="_Toc7124521"/>
       <w:r>
         <w:rPr>
           <w:rFonts w:ascii="Times New Roman" w:hAnsi="Times New Roman" w:cs="Times New Roman"/>
@@ -5948,7 +6145,7 @@
           <w:szCs w:val="32"/>
         </w:rPr>
       </w:pPr>
-      <w:bookmarkStart w:id="20" w:name="_Toc7116322"/>
+      <w:bookmarkStart w:id="20" w:name="_Toc7124522"/>
       <w:r>
         <w:rPr>
           <w:rFonts w:ascii="Times New Roman" w:hAnsi="Times New Roman" w:cs="Times New Roman"/>
@@ -6186,7 +6383,7 @@
           <w:szCs w:val="32"/>
         </w:rPr>
       </w:pPr>
-      <w:bookmarkStart w:id="21" w:name="_Toc7116323"/>
+      <w:bookmarkStart w:id="21" w:name="_Toc7124523"/>
       <w:r>
         <w:rPr>
           <w:rFonts w:ascii="Times New Roman" w:hAnsi="Times New Roman" w:cs="Times New Roman"/>
@@ -6855,7 +7052,7 @@
           <w:rFonts w:ascii="Times New Roman" w:hAnsi="Times New Roman" w:cs="Times New Roman"/>
         </w:rPr>
       </w:pPr>
-      <w:bookmarkStart w:id="22" w:name="_Toc7116324"/>
+      <w:bookmarkStart w:id="22" w:name="_Toc7124524"/>
       <w:r>
         <w:rPr>
           <w:rFonts w:ascii="Times New Roman" w:hAnsi="Times New Roman" w:cs="Times New Roman"/>
@@ -6999,7 +7196,7 @@
           <w:rFonts w:ascii="Times New Roman" w:hAnsi="Times New Roman" w:cs="Times New Roman"/>
         </w:rPr>
       </w:pPr>
-      <w:bookmarkStart w:id="23" w:name="_Toc7116325"/>
+      <w:bookmarkStart w:id="23" w:name="_Toc7124525"/>
       <w:r>
         <w:rPr>
           <w:rFonts w:ascii="Times New Roman" w:hAnsi="Times New Roman" w:cs="Times New Roman"/>
@@ -7073,7 +7270,7 @@
           <w:szCs w:val="32"/>
         </w:rPr>
       </w:pPr>
-      <w:bookmarkStart w:id="24" w:name="_Toc7116326"/>
+      <w:bookmarkStart w:id="24" w:name="_Toc7124526"/>
       <w:r>
         <w:rPr>
           <w:rFonts w:ascii="Times New Roman" w:hAnsi="Times New Roman" w:cs="Times New Roman"/>
@@ -7746,7 +7943,7 @@
           <w:rFonts w:ascii="Times New Roman" w:hAnsi="Times New Roman" w:cs="Times New Roman"/>
         </w:rPr>
       </w:pPr>
-      <w:bookmarkStart w:id="25" w:name="_Toc7116327"/>
+      <w:bookmarkStart w:id="25" w:name="_Toc7124527"/>
       <w:r>
         <w:rPr>
           <w:rFonts w:ascii="Times New Roman" w:hAnsi="Times New Roman" w:cs="Times New Roman"/>
@@ -7807,7 +8004,7 @@
           <w:szCs w:val="32"/>
         </w:rPr>
       </w:pPr>
-      <w:bookmarkStart w:id="26" w:name="_Toc7116328"/>
+      <w:bookmarkStart w:id="26" w:name="_Toc7124528"/>
       <w:r>
         <w:rPr>
           <w:rFonts w:ascii="Times New Roman" w:hAnsi="Times New Roman" w:cs="Times New Roman"/>
@@ -10397,7 +10594,7 @@
           <w:rFonts w:ascii="Times New Roman" w:hAnsi="Times New Roman" w:cs="Times New Roman"/>
         </w:rPr>
       </w:pPr>
-      <w:bookmarkStart w:id="27" w:name="_Toc7116329"/>
+      <w:bookmarkStart w:id="27" w:name="_Toc7124529"/>
       <w:r>
         <w:rPr>
           <w:rFonts w:ascii="Times New Roman" w:hAnsi="Times New Roman" w:cs="Times New Roman"/>
@@ -10450,7 +10647,7 @@
           <w:szCs w:val="32"/>
         </w:rPr>
       </w:pPr>
-      <w:bookmarkStart w:id="28" w:name="_Toc7116330"/>
+      <w:bookmarkStart w:id="28" w:name="_Toc7124530"/>
       <w:r>
         <w:rPr>
           <w:rFonts w:ascii="Times New Roman" w:hAnsi="Times New Roman" w:cs="Times New Roman"/>
@@ -14334,7 +14531,7 @@
           <w:rFonts w:ascii="Times New Roman" w:hAnsi="Times New Roman" w:cs="Times New Roman"/>
         </w:rPr>
       </w:pPr>
-      <w:bookmarkStart w:id="29" w:name="_Toc7116331"/>
+      <w:bookmarkStart w:id="29" w:name="_Toc7124531"/>
       <w:r>
         <w:rPr>
           <w:rFonts w:ascii="Times New Roman" w:hAnsi="Times New Roman" w:cs="Times New Roman"/>
@@ -14348,7 +14545,9 @@
         <w:spacing w:after="0"/>
         <w:ind w:left="-5"/>
         <w:rPr>
-          <w:rFonts w:ascii="Times New Roman" w:hAnsi="Times New Roman" w:cs="Times New Roman"/>
+          <w:rFonts w:ascii="Times New Roman" w:eastAsia="Times New Roman" w:hAnsi="Times New Roman" w:cs="Times New Roman"/>
+          <w:color w:val="auto"/>
+          <w:szCs w:val="24"/>
         </w:rPr>
       </w:pPr>
       <w:r>
@@ -14379,21 +14578,127 @@
         <w:rPr>
           <w:rFonts w:ascii="Times New Roman" w:hAnsi="Times New Roman" w:cs="Times New Roman"/>
         </w:rPr>
-        <w:t xml:space="preserve">luating its performance. We looked at doing this in a number of ways. First of all, we ran a number of tests to make sure the application was all working correctly and as it was intended to. </w:t>
-      </w:r>
-      <w:r>
-        <w:rPr>
-          <w:rFonts w:ascii="Times New Roman" w:hAnsi="Times New Roman" w:cs="Times New Roman"/>
-        </w:rPr>
-        <w:t>We also checked the performance of our application in terms of completing requests to and from the database. We then looked at our outcomes from the system and how they compared to the objectives we had set out for ourselves at the start of the project. Finally, we highlighted any limitations we came across in the technology we used and how we could have done things differently if completing the project again.</w:t>
-      </w:r>
-    </w:p>
-    <w:p>
-      <w:pPr>
-        <w:spacing w:after="0"/>
-        <w:ind w:left="-5"/>
-        <w:rPr>
-          <w:rFonts w:ascii="Times New Roman" w:hAnsi="Times New Roman" w:cs="Times New Roman"/>
+        <w:t xml:space="preserve">luating its performance. </w:t>
+      </w:r>
+      <w:r>
+        <w:rPr>
+          <w:rFonts w:ascii="Times New Roman" w:hAnsi="Times New Roman" w:cs="Times New Roman"/>
+        </w:rPr>
+        <w:t>W</w:t>
+      </w:r>
+      <w:r>
+        <w:rPr>
+          <w:rFonts w:ascii="Times New Roman" w:eastAsia="Times New Roman" w:hAnsi="Times New Roman" w:cs="Times New Roman"/>
+          <w:szCs w:val="24"/>
+        </w:rPr>
+        <w:t>e aim</w:t>
+      </w:r>
+      <w:r>
+        <w:rPr>
+          <w:rFonts w:ascii="Times New Roman" w:eastAsia="Times New Roman" w:hAnsi="Times New Roman" w:cs="Times New Roman"/>
+          <w:szCs w:val="24"/>
+        </w:rPr>
+        <w:t>ed</w:t>
+      </w:r>
+      <w:r>
+        <w:rPr>
+          <w:rFonts w:ascii="Times New Roman" w:eastAsia="Times New Roman" w:hAnsi="Times New Roman" w:cs="Times New Roman"/>
+          <w:szCs w:val="24"/>
+        </w:rPr>
+        <w:t xml:space="preserve"> to evaluate our system in the following areas:</w:t>
+      </w:r>
+    </w:p>
+    <w:p>
+      <w:pPr>
+        <w:numPr>
+          <w:ilvl w:val="0"/>
+          <w:numId w:val="10"/>
+        </w:numPr>
+        <w:spacing w:before="20" w:after="0" w:line="240" w:lineRule="auto"/>
+        <w:textAlignment w:val="baseline"/>
+        <w:rPr>
+          <w:rFonts w:ascii="Times New Roman" w:eastAsia="Times New Roman" w:hAnsi="Times New Roman" w:cs="Times New Roman"/>
+          <w:szCs w:val="24"/>
+        </w:rPr>
+      </w:pPr>
+      <w:r>
+        <w:rPr>
+          <w:rFonts w:ascii="Times New Roman" w:eastAsia="Times New Roman" w:hAnsi="Times New Roman" w:cs="Times New Roman"/>
+          <w:szCs w:val="24"/>
+        </w:rPr>
+        <w:t>Robustness</w:t>
+      </w:r>
+    </w:p>
+    <w:p>
+      <w:pPr>
+        <w:numPr>
+          <w:ilvl w:val="0"/>
+          <w:numId w:val="10"/>
+        </w:numPr>
+        <w:spacing w:after="0" w:line="240" w:lineRule="auto"/>
+        <w:textAlignment w:val="baseline"/>
+        <w:rPr>
+          <w:rFonts w:ascii="Times New Roman" w:eastAsia="Times New Roman" w:hAnsi="Times New Roman" w:cs="Times New Roman"/>
+          <w:szCs w:val="24"/>
+        </w:rPr>
+      </w:pPr>
+      <w:r>
+        <w:rPr>
+          <w:rFonts w:ascii="Times New Roman" w:eastAsia="Times New Roman" w:hAnsi="Times New Roman" w:cs="Times New Roman"/>
+          <w:szCs w:val="24"/>
+        </w:rPr>
+        <w:t>Testing</w:t>
+      </w:r>
+    </w:p>
+    <w:p>
+      <w:pPr>
+        <w:numPr>
+          <w:ilvl w:val="0"/>
+          <w:numId w:val="10"/>
+        </w:numPr>
+        <w:spacing w:after="0" w:line="240" w:lineRule="auto"/>
+        <w:textAlignment w:val="baseline"/>
+        <w:rPr>
+          <w:rFonts w:ascii="Times New Roman" w:eastAsia="Times New Roman" w:hAnsi="Times New Roman" w:cs="Times New Roman"/>
+          <w:szCs w:val="24"/>
+        </w:rPr>
+      </w:pPr>
+      <w:r>
+        <w:rPr>
+          <w:rFonts w:ascii="Times New Roman" w:eastAsia="Times New Roman" w:hAnsi="Times New Roman" w:cs="Times New Roman"/>
+          <w:szCs w:val="24"/>
+        </w:rPr>
+        <w:t>Limitations</w:t>
+      </w:r>
+    </w:p>
+    <w:p>
+      <w:pPr>
+        <w:numPr>
+          <w:ilvl w:val="0"/>
+          <w:numId w:val="10"/>
+        </w:numPr>
+        <w:spacing w:after="0" w:line="240" w:lineRule="auto"/>
+        <w:textAlignment w:val="baseline"/>
+        <w:rPr>
+          <w:rFonts w:ascii="Times New Roman" w:eastAsia="Times New Roman" w:hAnsi="Times New Roman" w:cs="Times New Roman"/>
+          <w:szCs w:val="24"/>
+        </w:rPr>
+      </w:pPr>
+      <w:r>
+        <w:rPr>
+          <w:rFonts w:ascii="Times New Roman" w:eastAsia="Times New Roman" w:hAnsi="Times New Roman" w:cs="Times New Roman"/>
+          <w:szCs w:val="24"/>
+        </w:rPr>
+        <w:t>Results vs Objectives</w:t>
+      </w:r>
+    </w:p>
+    <w:p>
+      <w:pPr>
+        <w:spacing w:after="0" w:line="240" w:lineRule="auto"/>
+        <w:rPr>
+          <w:rFonts w:ascii="Times New Roman" w:eastAsia="Times New Roman" w:hAnsi="Times New Roman" w:cs="Times New Roman"/>
+          <w:color w:val="auto"/>
+          <w:szCs w:val="24"/>
         </w:rPr>
       </w:pPr>
     </w:p>
@@ -14402,40 +14707,41 @@
         <w:pStyle w:val="Heading2"/>
         <w:rPr>
           <w:rFonts w:ascii="Times New Roman" w:hAnsi="Times New Roman" w:cs="Times New Roman"/>
-        </w:rPr>
-      </w:pPr>
-      <w:bookmarkStart w:id="30" w:name="_Toc7116332"/>
-      <w:r>
-        <w:rPr>
-          <w:rFonts w:ascii="Times New Roman" w:hAnsi="Times New Roman" w:cs="Times New Roman"/>
-        </w:rPr>
-        <w:t>6.1 Testing</w:t>
+          <w:color w:val="auto"/>
+        </w:rPr>
+      </w:pPr>
+      <w:bookmarkStart w:id="30" w:name="_Toc7124532"/>
+      <w:r>
+        <w:rPr>
+          <w:rFonts w:ascii="Times New Roman" w:hAnsi="Times New Roman" w:cs="Times New Roman"/>
+        </w:rPr>
+        <w:t>6.1  Robustness</w:t>
       </w:r>
       <w:bookmarkEnd w:id="30"/>
     </w:p>
     <w:p>
       <w:pPr>
-        <w:spacing w:after="0"/>
-        <w:ind w:left="-5"/>
-        <w:rPr>
-          <w:rFonts w:ascii="Times New Roman" w:hAnsi="Times New Roman" w:cs="Times New Roman"/>
-          <w:szCs w:val="24"/>
-        </w:rPr>
-      </w:pPr>
-      <w:r>
-        <w:rPr>
-          <w:rFonts w:ascii="Times New Roman" w:hAnsi="Times New Roman" w:cs="Times New Roman"/>
-          <w:szCs w:val="24"/>
-        </w:rPr>
-        <w:t>We ran a number of different tests to make sure our application was robust. These tests included checking the backend of our application, the frontend of the application and also both of them working together.</w:t>
-      </w:r>
-    </w:p>
-    <w:p>
-      <w:pPr>
-        <w:spacing w:after="0"/>
-        <w:ind w:left="-5"/>
-        <w:rPr>
-          <w:rFonts w:ascii="Times New Roman" w:hAnsi="Times New Roman" w:cs="Times New Roman"/>
+        <w:spacing w:before="20" w:after="0" w:line="240" w:lineRule="auto"/>
+        <w:rPr>
+          <w:rFonts w:ascii="Times New Roman" w:eastAsia="Times New Roman" w:hAnsi="Times New Roman" w:cs="Times New Roman"/>
+          <w:color w:val="auto"/>
+          <w:szCs w:val="24"/>
+        </w:rPr>
+      </w:pPr>
+      <w:r>
+        <w:rPr>
+          <w:rFonts w:ascii="Times New Roman" w:eastAsia="Times New Roman" w:hAnsi="Times New Roman" w:cs="Times New Roman"/>
+          <w:szCs w:val="24"/>
+        </w:rPr>
+        <w:t>To measure the robustness of our application we agreed to focus on this part of the evaluation during the design and implementation process. We measured the usability of our software artifacts and API’s through rigorous unit testing of our components, and in addition, we measured the results of our API and HTTP requests using tools such as Postman and Chrome Dev tools.</w:t>
+      </w:r>
+    </w:p>
+    <w:p>
+      <w:pPr>
+        <w:spacing w:after="240" w:line="240" w:lineRule="auto"/>
+        <w:rPr>
+          <w:rFonts w:ascii="Times New Roman" w:eastAsia="Times New Roman" w:hAnsi="Times New Roman" w:cs="Times New Roman"/>
+          <w:color w:val="auto"/>
           <w:szCs w:val="24"/>
         </w:rPr>
       </w:pPr>
@@ -14445,44 +14751,530 @@
         <w:pStyle w:val="Heading2"/>
         <w:rPr>
           <w:rFonts w:ascii="Times New Roman" w:hAnsi="Times New Roman" w:cs="Times New Roman"/>
-        </w:rPr>
-      </w:pPr>
-      <w:bookmarkStart w:id="31" w:name="_Toc7116333"/>
-      <w:r>
-        <w:rPr>
-          <w:rFonts w:ascii="Times New Roman" w:hAnsi="Times New Roman" w:cs="Times New Roman"/>
-        </w:rPr>
-        <w:t>6.2 Outcomes</w:t>
+          <w:color w:val="auto"/>
+        </w:rPr>
+      </w:pPr>
+      <w:bookmarkStart w:id="31" w:name="_Toc7124533"/>
+      <w:r>
+        <w:rPr>
+          <w:rFonts w:ascii="Times New Roman" w:hAnsi="Times New Roman" w:cs="Times New Roman"/>
+        </w:rPr>
+        <w:t>6.2  Testing</w:t>
       </w:r>
       <w:bookmarkEnd w:id="31"/>
     </w:p>
     <w:p>
       <w:pPr>
-        <w:spacing w:after="0"/>
-        <w:ind w:left="-5"/>
-        <w:rPr>
-          <w:rFonts w:ascii="Times New Roman" w:hAnsi="Times New Roman" w:cs="Times New Roman"/>
+        <w:spacing w:before="20" w:after="0" w:line="240" w:lineRule="auto"/>
+        <w:rPr>
+          <w:rFonts w:ascii="Times New Roman" w:eastAsia="Times New Roman" w:hAnsi="Times New Roman" w:cs="Times New Roman"/>
+          <w:color w:val="auto"/>
+          <w:szCs w:val="24"/>
+        </w:rPr>
+      </w:pPr>
+      <w:r>
+        <w:rPr>
+          <w:rFonts w:ascii="Times New Roman" w:eastAsia="Times New Roman" w:hAnsi="Times New Roman" w:cs="Times New Roman"/>
+          <w:szCs w:val="24"/>
+        </w:rPr>
+        <w:t xml:space="preserve">Through continuous white box testing and regular black box testing we believe our application has reached the level design and productivity that we envisioned when we set about designing this project. In order to achieve the </w:t>
+      </w:r>
+      <w:r>
+        <w:rPr>
+          <w:rFonts w:ascii="Times New Roman" w:eastAsia="Times New Roman" w:hAnsi="Times New Roman" w:cs="Times New Roman"/>
+          <w:szCs w:val="24"/>
+        </w:rPr>
+        <w:t>level,</w:t>
+      </w:r>
+      <w:r>
+        <w:rPr>
+          <w:rFonts w:ascii="Times New Roman" w:eastAsia="Times New Roman" w:hAnsi="Times New Roman" w:cs="Times New Roman"/>
+          <w:szCs w:val="24"/>
+        </w:rPr>
+        <w:t xml:space="preserve"> we had set for this application, we carried out white box testing in the following ways:</w:t>
+      </w:r>
+    </w:p>
+    <w:p>
+      <w:pPr>
+        <w:spacing w:before="20" w:after="0" w:line="240" w:lineRule="auto"/>
+        <w:rPr>
+          <w:rFonts w:ascii="Times New Roman" w:eastAsia="Times New Roman" w:hAnsi="Times New Roman" w:cs="Times New Roman"/>
+          <w:color w:val="auto"/>
+          <w:szCs w:val="24"/>
+        </w:rPr>
+      </w:pPr>
+      <w:r>
+        <w:rPr>
+          <w:rFonts w:ascii="Times New Roman" w:eastAsia="Times New Roman" w:hAnsi="Times New Roman" w:cs="Times New Roman"/>
+          <w:szCs w:val="24"/>
+        </w:rPr>
+        <w:t>1.  Ng Serve</w:t>
+      </w:r>
+    </w:p>
+    <w:p>
+      <w:pPr>
+        <w:spacing w:before="20" w:after="0" w:line="240" w:lineRule="auto"/>
+        <w:rPr>
+          <w:rFonts w:ascii="Times New Roman" w:eastAsia="Times New Roman" w:hAnsi="Times New Roman" w:cs="Times New Roman"/>
+          <w:color w:val="auto"/>
+          <w:szCs w:val="24"/>
+        </w:rPr>
+      </w:pPr>
+      <w:r>
+        <w:rPr>
+          <w:rFonts w:ascii="Times New Roman" w:eastAsia="Times New Roman" w:hAnsi="Times New Roman" w:cs="Times New Roman"/>
+          <w:szCs w:val="24"/>
+        </w:rPr>
+        <w:t>2.  </w:t>
+      </w:r>
+    </w:p>
+    <w:p>
+      <w:pPr>
+        <w:spacing w:after="0" w:line="240" w:lineRule="auto"/>
+        <w:rPr>
+          <w:rFonts w:ascii="Times New Roman" w:eastAsia="Times New Roman" w:hAnsi="Times New Roman" w:cs="Times New Roman"/>
+          <w:color w:val="auto"/>
+          <w:szCs w:val="24"/>
+        </w:rPr>
+      </w:pPr>
+    </w:p>
+    <w:p>
+      <w:pPr>
+        <w:spacing w:before="20" w:after="0" w:line="240" w:lineRule="auto"/>
+        <w:rPr>
+          <w:rFonts w:ascii="Times New Roman" w:eastAsia="Times New Roman" w:hAnsi="Times New Roman" w:cs="Times New Roman"/>
+          <w:color w:val="auto"/>
+          <w:szCs w:val="24"/>
+        </w:rPr>
+      </w:pPr>
+      <w:r>
+        <w:rPr>
+          <w:rFonts w:ascii="Times New Roman" w:eastAsia="Times New Roman" w:hAnsi="Times New Roman" w:cs="Times New Roman"/>
           <w:b/>
-          <w:sz w:val="34"/>
-          <w:szCs w:val="34"/>
-        </w:rPr>
-      </w:pPr>
+          <w:bCs/>
+          <w:szCs w:val="24"/>
+        </w:rPr>
+        <w:t>Ng Serve</w:t>
+      </w:r>
+    </w:p>
+    <w:p>
+      <w:pPr>
+        <w:spacing w:before="20" w:after="0" w:line="240" w:lineRule="auto"/>
+        <w:rPr>
+          <w:rFonts w:ascii="Times New Roman" w:eastAsia="Times New Roman" w:hAnsi="Times New Roman" w:cs="Times New Roman"/>
+          <w:color w:val="auto"/>
+          <w:szCs w:val="24"/>
+        </w:rPr>
+      </w:pPr>
+      <w:r>
+        <w:rPr>
+          <w:rFonts w:ascii="Times New Roman" w:eastAsia="Times New Roman" w:hAnsi="Times New Roman" w:cs="Times New Roman"/>
+          <w:szCs w:val="24"/>
+        </w:rPr>
+        <w:t>We used this method of testing in our browser as it allowed us to view the application as it was still being developed. It allowed us to check for bugs after a new addition to our code. To use this method of testing we simply had to navigate into the root of the Angular App folder in the command line and run the following command:</w:t>
+      </w:r>
+    </w:p>
+    <w:p>
+      <w:pPr>
+        <w:spacing w:before="20" w:after="0" w:line="240" w:lineRule="auto"/>
+        <w:rPr>
+          <w:rFonts w:ascii="Times New Roman" w:eastAsia="Times New Roman" w:hAnsi="Times New Roman" w:cs="Times New Roman"/>
+          <w:color w:val="auto"/>
+          <w:szCs w:val="24"/>
+        </w:rPr>
+      </w:pPr>
+      <w:r>
+        <w:rPr>
+          <w:rFonts w:ascii="Times New Roman" w:eastAsia="Times New Roman" w:hAnsi="Times New Roman" w:cs="Times New Roman"/>
+          <w:szCs w:val="24"/>
+        </w:rPr>
+        <w:t>ng serve</w:t>
+      </w:r>
+    </w:p>
+    <w:p>
+      <w:pPr>
+        <w:spacing w:after="0" w:line="240" w:lineRule="auto"/>
+        <w:rPr>
+          <w:rFonts w:ascii="Times New Roman" w:eastAsia="Times New Roman" w:hAnsi="Times New Roman" w:cs="Times New Roman"/>
+          <w:color w:val="auto"/>
+          <w:szCs w:val="24"/>
+        </w:rPr>
+      </w:pPr>
+    </w:p>
+    <w:p>
+      <w:pPr>
+        <w:spacing w:before="20" w:after="0" w:line="240" w:lineRule="auto"/>
+        <w:rPr>
+          <w:rFonts w:ascii="Times New Roman" w:eastAsia="Times New Roman" w:hAnsi="Times New Roman" w:cs="Times New Roman"/>
+          <w:color w:val="auto"/>
+          <w:szCs w:val="24"/>
+        </w:rPr>
+      </w:pPr>
+      <w:r>
+        <w:rPr>
+          <w:rFonts w:ascii="Times New Roman" w:eastAsia="Times New Roman" w:hAnsi="Times New Roman" w:cs="Times New Roman"/>
+          <w:szCs w:val="24"/>
+        </w:rPr>
+        <w:t>We found this testing method very helpful to us during the development of our application as it provides a live-reload server. This meant once we made a change in our Angular code, it would re-compile and show if any errors had been created. It would also reload the browser showing the updated code. This would allow us to test the functionality of the code we had just added.</w:t>
+      </w:r>
+    </w:p>
+    <w:p>
+      <w:pPr>
+        <w:spacing w:after="240" w:line="240" w:lineRule="auto"/>
+        <w:rPr>
+          <w:rFonts w:ascii="Times New Roman" w:eastAsia="Times New Roman" w:hAnsi="Times New Roman" w:cs="Times New Roman"/>
+          <w:color w:val="auto"/>
+          <w:szCs w:val="24"/>
+        </w:rPr>
+      </w:pPr>
+      <w:r>
+        <w:rPr>
+          <w:rFonts w:ascii="Times New Roman" w:eastAsia="Times New Roman" w:hAnsi="Times New Roman" w:cs="Times New Roman"/>
+          <w:color w:val="auto"/>
+          <w:szCs w:val="24"/>
+        </w:rPr>
+        <w:br/>
+      </w:r>
+      <w:r>
+        <w:rPr>
+          <w:rFonts w:ascii="Times New Roman" w:eastAsia="Times New Roman" w:hAnsi="Times New Roman" w:cs="Times New Roman"/>
+          <w:color w:val="auto"/>
+          <w:szCs w:val="24"/>
+        </w:rPr>
+        <w:br/>
+      </w:r>
+      <w:r>
+        <w:rPr>
+          <w:rFonts w:ascii="Times New Roman" w:eastAsia="Times New Roman" w:hAnsi="Times New Roman" w:cs="Times New Roman"/>
+          <w:color w:val="auto"/>
+          <w:szCs w:val="24"/>
+        </w:rPr>
+        <w:br/>
+      </w:r>
+      <w:r>
+        <w:rPr>
+          <w:rFonts w:ascii="Times New Roman" w:eastAsia="Times New Roman" w:hAnsi="Times New Roman" w:cs="Times New Roman"/>
+          <w:color w:val="auto"/>
+          <w:szCs w:val="24"/>
+        </w:rPr>
+        <w:br/>
+      </w:r>
+      <w:r>
+        <w:rPr>
+          <w:rFonts w:ascii="Times New Roman" w:eastAsia="Times New Roman" w:hAnsi="Times New Roman" w:cs="Times New Roman"/>
+          <w:color w:val="auto"/>
+          <w:szCs w:val="24"/>
+        </w:rPr>
+        <w:br/>
+      </w:r>
     </w:p>
     <w:p>
       <w:pPr>
         <w:pStyle w:val="Heading2"/>
         <w:rPr>
           <w:rFonts w:ascii="Times New Roman" w:hAnsi="Times New Roman" w:cs="Times New Roman"/>
-        </w:rPr>
-      </w:pPr>
-      <w:bookmarkStart w:id="32" w:name="_Toc7116334"/>
-      <w:r>
-        <w:rPr>
-          <w:rFonts w:ascii="Times New Roman" w:hAnsi="Times New Roman" w:cs="Times New Roman"/>
-        </w:rPr>
-        <w:t>6.3 Limitations</w:t>
+          <w:color w:val="auto"/>
+        </w:rPr>
+      </w:pPr>
+      <w:bookmarkStart w:id="32" w:name="_Toc7124534"/>
+      <w:r>
+        <w:rPr>
+          <w:rFonts w:ascii="Times New Roman" w:hAnsi="Times New Roman" w:cs="Times New Roman"/>
+        </w:rPr>
+        <w:lastRenderedPageBreak/>
+        <w:t>6.3  Limitations</w:t>
       </w:r>
       <w:bookmarkEnd w:id="32"/>
+    </w:p>
+    <w:p>
+      <w:pPr>
+        <w:spacing w:before="20" w:after="0" w:line="240" w:lineRule="auto"/>
+        <w:rPr>
+          <w:rFonts w:ascii="Times New Roman" w:eastAsia="Times New Roman" w:hAnsi="Times New Roman" w:cs="Times New Roman"/>
+          <w:color w:val="auto"/>
+          <w:szCs w:val="24"/>
+        </w:rPr>
+      </w:pPr>
+      <w:r>
+        <w:rPr>
+          <w:rFonts w:ascii="Times New Roman" w:eastAsia="Times New Roman" w:hAnsi="Times New Roman" w:cs="Times New Roman"/>
+          <w:szCs w:val="24"/>
+        </w:rPr>
+        <w:t>The following are some of the limitations in our IMS application:</w:t>
+      </w:r>
+    </w:p>
+    <w:p>
+      <w:pPr>
+        <w:spacing w:after="0" w:line="240" w:lineRule="auto"/>
+        <w:rPr>
+          <w:rFonts w:ascii="Times New Roman" w:eastAsia="Times New Roman" w:hAnsi="Times New Roman" w:cs="Times New Roman"/>
+          <w:color w:val="auto"/>
+          <w:szCs w:val="24"/>
+        </w:rPr>
+      </w:pPr>
+    </w:p>
+    <w:p>
+      <w:pPr>
+        <w:pStyle w:val="Heading3"/>
+        <w:rPr>
+          <w:rFonts w:ascii="Times New Roman" w:hAnsi="Times New Roman" w:cs="Times New Roman"/>
+          <w:color w:val="auto"/>
+          <w:sz w:val="32"/>
+          <w:szCs w:val="32"/>
+        </w:rPr>
+      </w:pPr>
+      <w:bookmarkStart w:id="33" w:name="_Toc7124535"/>
+      <w:r>
+        <w:rPr>
+          <w:rFonts w:ascii="Times New Roman" w:hAnsi="Times New Roman" w:cs="Times New Roman"/>
+          <w:color w:val="auto"/>
+          <w:sz w:val="32"/>
+          <w:szCs w:val="32"/>
+        </w:rPr>
+        <w:t>6.3.1  Order Limitations</w:t>
+      </w:r>
+      <w:bookmarkEnd w:id="33"/>
+    </w:p>
+    <w:p>
+      <w:pPr>
+        <w:spacing w:before="20" w:after="0" w:line="240" w:lineRule="auto"/>
+        <w:rPr>
+          <w:rFonts w:ascii="Times New Roman" w:eastAsia="Times New Roman" w:hAnsi="Times New Roman" w:cs="Times New Roman"/>
+          <w:color w:val="auto"/>
+          <w:szCs w:val="24"/>
+        </w:rPr>
+      </w:pPr>
+      <w:r>
+        <w:rPr>
+          <w:rFonts w:ascii="Times New Roman" w:eastAsia="Times New Roman" w:hAnsi="Times New Roman" w:cs="Times New Roman"/>
+          <w:szCs w:val="24"/>
+        </w:rPr>
+        <w:t xml:space="preserve">In our application we process a single order at a time for a single product. This is mainly due to the schema for our database which doesn’t account for user’s placing an order of multiple products. Instead our application allows the user to place an order for one product for each order. </w:t>
+      </w:r>
+    </w:p>
+    <w:p>
+      <w:pPr>
+        <w:spacing w:before="20" w:after="0" w:line="240" w:lineRule="auto"/>
+        <w:rPr>
+          <w:rFonts w:ascii="Times New Roman" w:eastAsia="Times New Roman" w:hAnsi="Times New Roman" w:cs="Times New Roman"/>
+          <w:color w:val="auto"/>
+          <w:szCs w:val="24"/>
+        </w:rPr>
+      </w:pPr>
+      <w:r>
+        <w:rPr>
+          <w:rFonts w:ascii="Times New Roman" w:eastAsia="Times New Roman" w:hAnsi="Times New Roman" w:cs="Times New Roman"/>
+          <w:szCs w:val="24"/>
+        </w:rPr>
+        <w:t xml:space="preserve">We looked at this and determined that we could create a </w:t>
+      </w:r>
+      <w:r>
+        <w:rPr>
+          <w:rFonts w:ascii="Times New Roman" w:eastAsia="Times New Roman" w:hAnsi="Times New Roman" w:cs="Times New Roman"/>
+          <w:szCs w:val="24"/>
+        </w:rPr>
+        <w:t>separate</w:t>
+      </w:r>
+      <w:r>
+        <w:rPr>
+          <w:rFonts w:ascii="Times New Roman" w:eastAsia="Times New Roman" w:hAnsi="Times New Roman" w:cs="Times New Roman"/>
+          <w:szCs w:val="24"/>
+        </w:rPr>
+        <w:t xml:space="preserve"> database using MongoDB which is a document-oriented database. This would </w:t>
+      </w:r>
+      <w:r>
+        <w:rPr>
+          <w:rFonts w:ascii="Times New Roman" w:eastAsia="Times New Roman" w:hAnsi="Times New Roman" w:cs="Times New Roman"/>
+          <w:szCs w:val="24"/>
+        </w:rPr>
+        <w:t>allow</w:t>
+      </w:r>
+      <w:r>
+        <w:rPr>
+          <w:rFonts w:ascii="Times New Roman" w:eastAsia="Times New Roman" w:hAnsi="Times New Roman" w:cs="Times New Roman"/>
+          <w:szCs w:val="24"/>
+        </w:rPr>
+        <w:t xml:space="preserve"> us to load a </w:t>
+      </w:r>
+      <w:r>
+        <w:rPr>
+          <w:rFonts w:ascii="Times New Roman" w:eastAsia="Times New Roman" w:hAnsi="Times New Roman" w:cs="Times New Roman"/>
+          <w:szCs w:val="24"/>
+        </w:rPr>
+        <w:t>number of</w:t>
+      </w:r>
+      <w:r>
+        <w:rPr>
+          <w:rFonts w:ascii="Times New Roman" w:eastAsia="Times New Roman" w:hAnsi="Times New Roman" w:cs="Times New Roman"/>
+          <w:szCs w:val="24"/>
+        </w:rPr>
+        <w:t xml:space="preserve"> products into an order and parse the result as a JSON object to a MongoDB document.</w:t>
+      </w:r>
+    </w:p>
+    <w:p>
+      <w:pPr>
+        <w:spacing w:before="20" w:after="0" w:line="240" w:lineRule="auto"/>
+        <w:rPr>
+          <w:rFonts w:ascii="Times New Roman" w:eastAsia="Times New Roman" w:hAnsi="Times New Roman" w:cs="Times New Roman"/>
+          <w:color w:val="auto"/>
+          <w:szCs w:val="24"/>
+        </w:rPr>
+      </w:pPr>
+      <w:r>
+        <w:rPr>
+          <w:rFonts w:ascii="Times New Roman" w:eastAsia="Times New Roman" w:hAnsi="Times New Roman" w:cs="Times New Roman"/>
+          <w:szCs w:val="24"/>
+        </w:rPr>
+        <w:t>Another option would to be create another table in our MySQL database which would store BLOB’s of the JSON data from the order placed. The former would have been the solution we would have considered the most but due to time constraints we shelved that feature and focused on other areas of the project.</w:t>
+      </w:r>
+    </w:p>
+    <w:p>
+      <w:pPr>
+        <w:spacing w:after="240" w:line="240" w:lineRule="auto"/>
+        <w:rPr>
+          <w:rFonts w:ascii="Times New Roman" w:eastAsia="Times New Roman" w:hAnsi="Times New Roman" w:cs="Times New Roman"/>
+          <w:color w:val="auto"/>
+          <w:szCs w:val="24"/>
+        </w:rPr>
+      </w:pPr>
+    </w:p>
+    <w:p>
+      <w:pPr>
+        <w:pStyle w:val="Heading3"/>
+        <w:rPr>
+          <w:rFonts w:ascii="Times New Roman" w:hAnsi="Times New Roman" w:cs="Times New Roman"/>
+          <w:color w:val="auto"/>
+          <w:sz w:val="32"/>
+          <w:szCs w:val="32"/>
+        </w:rPr>
+      </w:pPr>
+      <w:bookmarkStart w:id="34" w:name="_Toc7124536"/>
+      <w:r>
+        <w:rPr>
+          <w:rFonts w:ascii="Times New Roman" w:hAnsi="Times New Roman" w:cs="Times New Roman"/>
+          <w:color w:val="auto"/>
+          <w:sz w:val="32"/>
+          <w:szCs w:val="32"/>
+        </w:rPr>
+        <w:t>6.3.2  User notifications of stockouts</w:t>
+      </w:r>
+      <w:bookmarkEnd w:id="34"/>
+    </w:p>
+    <w:p>
+      <w:pPr>
+        <w:spacing w:before="20" w:after="0" w:line="240" w:lineRule="auto"/>
+        <w:rPr>
+          <w:rFonts w:ascii="Times New Roman" w:eastAsia="Times New Roman" w:hAnsi="Times New Roman" w:cs="Times New Roman"/>
+          <w:color w:val="auto"/>
+          <w:szCs w:val="24"/>
+        </w:rPr>
+      </w:pPr>
+      <w:r>
+        <w:rPr>
+          <w:rFonts w:ascii="Times New Roman" w:eastAsia="Times New Roman" w:hAnsi="Times New Roman" w:cs="Times New Roman"/>
+          <w:szCs w:val="24"/>
+        </w:rPr>
+        <w:t xml:space="preserve">We also looked at the possibility of adding the feature for a user to receive notifications in the event of inventory count running low or to manage the risk of stockouts for any product. </w:t>
+      </w:r>
+    </w:p>
+    <w:p>
+      <w:pPr>
+        <w:spacing w:after="0" w:line="240" w:lineRule="auto"/>
+        <w:rPr>
+          <w:rFonts w:ascii="Times New Roman" w:eastAsia="Times New Roman" w:hAnsi="Times New Roman" w:cs="Times New Roman"/>
+          <w:color w:val="auto"/>
+          <w:szCs w:val="24"/>
+        </w:rPr>
+      </w:pPr>
+    </w:p>
+    <w:p>
+      <w:pPr>
+        <w:pStyle w:val="Heading2"/>
+        <w:rPr>
+          <w:rFonts w:ascii="Times New Roman" w:hAnsi="Times New Roman" w:cs="Times New Roman"/>
+          <w:color w:val="auto"/>
+        </w:rPr>
+      </w:pPr>
+      <w:bookmarkStart w:id="35" w:name="_Toc7124537"/>
+      <w:r>
+        <w:rPr>
+          <w:rFonts w:ascii="Times New Roman" w:hAnsi="Times New Roman" w:cs="Times New Roman"/>
+        </w:rPr>
+        <w:t>6.4  Results V Objectives</w:t>
+      </w:r>
+      <w:bookmarkEnd w:id="35"/>
+    </w:p>
+    <w:p>
+      <w:pPr>
+        <w:spacing w:before="20" w:after="0" w:line="240" w:lineRule="auto"/>
+        <w:rPr>
+          <w:rFonts w:ascii="Times New Roman" w:eastAsia="Times New Roman" w:hAnsi="Times New Roman" w:cs="Times New Roman"/>
+          <w:color w:val="auto"/>
+          <w:szCs w:val="24"/>
+        </w:rPr>
+      </w:pPr>
+      <w:r>
+        <w:rPr>
+          <w:rFonts w:ascii="Times New Roman" w:eastAsia="Times New Roman" w:hAnsi="Times New Roman" w:cs="Times New Roman"/>
+          <w:szCs w:val="24"/>
+        </w:rPr>
+        <w:t xml:space="preserve">At the start of this project, we set certain objectives which we had planned to complete successfully throughout the development of our application. We feel that if you compare the </w:t>
+      </w:r>
+      <w:r>
+        <w:rPr>
+          <w:rFonts w:ascii="Times New Roman" w:eastAsia="Times New Roman" w:hAnsi="Times New Roman" w:cs="Times New Roman"/>
+          <w:szCs w:val="24"/>
+        </w:rPr>
+        <w:t>objectives,</w:t>
+      </w:r>
+      <w:r>
+        <w:rPr>
+          <w:rFonts w:ascii="Times New Roman" w:eastAsia="Times New Roman" w:hAnsi="Times New Roman" w:cs="Times New Roman"/>
+          <w:szCs w:val="24"/>
+        </w:rPr>
+        <w:t xml:space="preserve"> we outlined at the start to the application that has been developed, then we have gone a long way to completing these objectives. Our application has met all the goals we set out for it to a certain level. Throughout the development we were met with obstacles, which sometimes impacted on how far we could go to meeting certain objectives we had planned to but </w:t>
+      </w:r>
+      <w:r>
+        <w:rPr>
+          <w:rFonts w:ascii="Times New Roman" w:eastAsia="Times New Roman" w:hAnsi="Times New Roman" w:cs="Times New Roman"/>
+          <w:szCs w:val="24"/>
+        </w:rPr>
+        <w:t>overall,</w:t>
+      </w:r>
+      <w:r>
+        <w:rPr>
+          <w:rFonts w:ascii="Times New Roman" w:eastAsia="Times New Roman" w:hAnsi="Times New Roman" w:cs="Times New Roman"/>
+          <w:szCs w:val="24"/>
+        </w:rPr>
+        <w:t xml:space="preserve"> we feel like our results mirror the objectives we set out for ourselves.</w:t>
+      </w:r>
+    </w:p>
+    <w:p>
+      <w:pPr>
+        <w:spacing w:after="0" w:line="240" w:lineRule="auto"/>
+        <w:rPr>
+          <w:rFonts w:ascii="Times New Roman" w:eastAsia="Times New Roman" w:hAnsi="Times New Roman" w:cs="Times New Roman"/>
+          <w:color w:val="auto"/>
+          <w:szCs w:val="24"/>
+        </w:rPr>
+      </w:pPr>
+    </w:p>
+    <w:p>
+      <w:pPr>
+        <w:spacing w:before="20" w:after="0" w:line="240" w:lineRule="auto"/>
+        <w:rPr>
+          <w:rFonts w:ascii="Times New Roman" w:eastAsia="Times New Roman" w:hAnsi="Times New Roman" w:cs="Times New Roman"/>
+          <w:color w:val="auto"/>
+          <w:szCs w:val="24"/>
+        </w:rPr>
+      </w:pPr>
+      <w:r>
+        <w:rPr>
+          <w:rFonts w:ascii="Times New Roman" w:eastAsia="Times New Roman" w:hAnsi="Times New Roman" w:cs="Times New Roman"/>
+          <w:szCs w:val="24"/>
+        </w:rPr>
+        <w:t xml:space="preserve">Two of our main objectives that we set ourselves at the start of the project were to gain experience building scalable web applications and learn about the latest tools that could help in building these applications. We felt these were very important objectives as this being a college assignment, it is very important that we learn something from completing the project. Throughout the development we both learned an enormous amount about how scalable web applications operate and what is required to develop them to an industry standard. </w:t>
+      </w:r>
     </w:p>
     <w:p>
       <w:pPr>
@@ -14520,7 +15312,6 @@
     <w:p>
       <w:pPr>
         <w:spacing w:after="0" w:line="265" w:lineRule="auto"/>
-        <w:ind w:left="-5"/>
         <w:rPr>
           <w:rFonts w:ascii="Times New Roman" w:hAnsi="Times New Roman" w:cs="Times New Roman"/>
           <w:b/>
@@ -14531,7 +15322,6 @@
     <w:p>
       <w:pPr>
         <w:spacing w:after="0" w:line="265" w:lineRule="auto"/>
-        <w:ind w:left="-5"/>
         <w:rPr>
           <w:rFonts w:ascii="Times New Roman" w:hAnsi="Times New Roman" w:cs="Times New Roman"/>
           <w:b/>
@@ -14542,71 +15332,16 @@
     <w:p>
       <w:pPr>
         <w:spacing w:after="0" w:line="265" w:lineRule="auto"/>
-        <w:ind w:left="-5"/>
+        <w:rPr>
+          <w:rFonts w:ascii="Times New Roman" w:hAnsi="Times New Roman" w:cs="Times New Roman"/>
+        </w:rPr>
+      </w:pPr>
+      <w:r>
         <w:rPr>
           <w:rFonts w:ascii="Times New Roman" w:hAnsi="Times New Roman" w:cs="Times New Roman"/>
           <w:b/>
           <w:sz w:val="50"/>
         </w:rPr>
-      </w:pPr>
-    </w:p>
-    <w:p>
-      <w:pPr>
-        <w:spacing w:after="0" w:line="265" w:lineRule="auto"/>
-        <w:ind w:left="-5"/>
-        <w:rPr>
-          <w:rFonts w:ascii="Times New Roman" w:hAnsi="Times New Roman" w:cs="Times New Roman"/>
-          <w:b/>
-          <w:sz w:val="50"/>
-        </w:rPr>
-      </w:pPr>
-    </w:p>
-    <w:p>
-      <w:pPr>
-        <w:spacing w:after="0" w:line="265" w:lineRule="auto"/>
-        <w:ind w:left="-5"/>
-        <w:rPr>
-          <w:rFonts w:ascii="Times New Roman" w:hAnsi="Times New Roman" w:cs="Times New Roman"/>
-          <w:b/>
-          <w:sz w:val="50"/>
-        </w:rPr>
-      </w:pPr>
-    </w:p>
-    <w:p>
-      <w:pPr>
-        <w:spacing w:after="0" w:line="265" w:lineRule="auto"/>
-        <w:ind w:left="-5"/>
-        <w:rPr>
-          <w:rFonts w:ascii="Times New Roman" w:hAnsi="Times New Roman" w:cs="Times New Roman"/>
-          <w:b/>
-          <w:sz w:val="50"/>
-        </w:rPr>
-      </w:pPr>
-    </w:p>
-    <w:p>
-      <w:pPr>
-        <w:spacing w:after="0" w:line="265" w:lineRule="auto"/>
-        <w:rPr>
-          <w:rFonts w:ascii="Times New Roman" w:hAnsi="Times New Roman" w:cs="Times New Roman"/>
-          <w:b/>
-          <w:sz w:val="50"/>
-        </w:rPr>
-      </w:pPr>
-    </w:p>
-    <w:p>
-      <w:pPr>
-        <w:spacing w:after="0" w:line="265" w:lineRule="auto"/>
-        <w:ind w:left="-5"/>
-        <w:rPr>
-          <w:rFonts w:ascii="Times New Roman" w:hAnsi="Times New Roman" w:cs="Times New Roman"/>
-        </w:rPr>
-      </w:pPr>
-      <w:r>
-        <w:rPr>
-          <w:rFonts w:ascii="Times New Roman" w:hAnsi="Times New Roman" w:cs="Times New Roman"/>
-          <w:b/>
-          <w:sz w:val="50"/>
-        </w:rPr>
         <w:lastRenderedPageBreak/>
         <w:t>Chapter 7</w:t>
       </w:r>
@@ -14620,14 +15355,14 @@
           <w:rFonts w:ascii="Times New Roman" w:hAnsi="Times New Roman" w:cs="Times New Roman"/>
         </w:rPr>
       </w:pPr>
-      <w:bookmarkStart w:id="33" w:name="_Toc7116335"/>
+      <w:bookmarkStart w:id="36" w:name="_Toc7124538"/>
       <w:r>
         <w:rPr>
           <w:rFonts w:ascii="Times New Roman" w:hAnsi="Times New Roman" w:cs="Times New Roman"/>
         </w:rPr>
         <w:t>Conclusion</w:t>
       </w:r>
-      <w:bookmarkEnd w:id="33"/>
+      <w:bookmarkEnd w:id="36"/>
     </w:p>
     <w:p>
       <w:pPr>
@@ -15496,6 +16231,155 @@
 <file path=word/numbering.xml><?xml version="1.0" encoding="utf-8"?>
 <w:numbering xmlns:wpc="http://schemas.microsoft.com/office/word/2010/wordprocessingCanvas" xmlns:cx="http://schemas.microsoft.com/office/drawing/2014/chartex" xmlns:cx1="http://schemas.microsoft.com/office/drawing/2015/9/8/chartex" xmlns:cx2="http://schemas.microsoft.com/office/drawing/2015/10/21/chartex" xmlns:cx3="http://schemas.microsoft.com/office/drawing/2016/5/9/chartex" xmlns:cx4="http://schemas.microsoft.com/office/drawing/2016/5/10/chartex" xmlns:cx5="http://schemas.microsoft.com/office/drawing/2016/5/11/chartex" xmlns:cx6="http://schemas.microsoft.com/office/drawing/2016/5/12/chartex" xmlns:cx7="http://schemas.microsoft.com/office/drawing/2016/5/13/chartex" xmlns:cx8="http://schemas.microsoft.com/office/drawing/2016/5/14/chartex" xmlns:mc="http://schemas.openxmlformats.org/markup-compatibility/2006" xmlns:aink="http://schemas.microsoft.com/office/drawing/2016/ink" xmlns:am3d="http://schemas.microsoft.com/office/drawing/2017/model3d" xmlns:o="urn:schemas-microsoft-com:office:office" xmlns:r="http://schemas.openxmlformats.org/officeDocument/2006/relationships" xmlns:m="http://schemas.openxmlformats.org/officeDocument/2006/math" xmlns:v="urn:schemas-microsoft-com:vml" xmlns:wp14="http://schemas.microsoft.com/office/word/2010/wordprocessingDrawing" xmlns:wp="http://schemas.openxmlformats.org/drawingml/2006/wordprocessingDrawing" xmlns:w10="urn:schemas-microsoft-com:office:word" xmlns:w="http://schemas.openxmlformats.org/wordprocessingml/2006/main" xmlns:w14="http://schemas.microsoft.com/office/word/2010/wordml" xmlns:w15="http://schemas.microsoft.com/office/word/2012/wordml" xmlns:w16cid="http://schemas.microsoft.com/office/word/2016/wordml/cid" xmlns:w16se="http://schemas.microsoft.com/office/word/2015/wordml/symex" xmlns:wpg="http://schemas.microsoft.com/office/word/2010/wordprocessingGroup" xmlns:wpi="http://schemas.microsoft.com/office/word/2010/wordprocessingInk" xmlns:wne="http://schemas.microsoft.com/office/word/2006/wordml" xmlns:wps="http://schemas.microsoft.com/office/word/2010/wordprocessingShape" mc:Ignorable="w14 w15 w16se w16cid wp14">
   <w:abstractNum w:abstractNumId="0" w15:restartNumberingAfterBreak="0">
+    <w:nsid w:val="36E646FC"/>
+    <w:multiLevelType w:val="multilevel"/>
+    <w:tmpl w:val="0FD01548"/>
+    <w:lvl w:ilvl="0">
+      <w:start w:val="1"/>
+      <w:numFmt w:val="bullet"/>
+      <w:lvlText w:val=""/>
+      <w:lvlJc w:val="left"/>
+      <w:pPr>
+        <w:tabs>
+          <w:tab w:val="num" w:pos="720"/>
+        </w:tabs>
+        <w:ind w:left="720" w:hanging="360"/>
+      </w:pPr>
+      <w:rPr>
+        <w:rFonts w:ascii="Symbol" w:hAnsi="Symbol" w:hint="default"/>
+        <w:sz w:val="20"/>
+      </w:rPr>
+    </w:lvl>
+    <w:lvl w:ilvl="1" w:tentative="1">
+      <w:start w:val="1"/>
+      <w:numFmt w:val="bullet"/>
+      <w:lvlText w:val="o"/>
+      <w:lvlJc w:val="left"/>
+      <w:pPr>
+        <w:tabs>
+          <w:tab w:val="num" w:pos="1440"/>
+        </w:tabs>
+        <w:ind w:left="1440" w:hanging="360"/>
+      </w:pPr>
+      <w:rPr>
+        <w:rFonts w:ascii="Courier New" w:hAnsi="Courier New" w:hint="default"/>
+        <w:sz w:val="20"/>
+      </w:rPr>
+    </w:lvl>
+    <w:lvl w:ilvl="2" w:tentative="1">
+      <w:start w:val="1"/>
+      <w:numFmt w:val="bullet"/>
+      <w:lvlText w:val=""/>
+      <w:lvlJc w:val="left"/>
+      <w:pPr>
+        <w:tabs>
+          <w:tab w:val="num" w:pos="2160"/>
+        </w:tabs>
+        <w:ind w:left="2160" w:hanging="360"/>
+      </w:pPr>
+      <w:rPr>
+        <w:rFonts w:ascii="Wingdings" w:hAnsi="Wingdings" w:hint="default"/>
+        <w:sz w:val="20"/>
+      </w:rPr>
+    </w:lvl>
+    <w:lvl w:ilvl="3" w:tentative="1">
+      <w:start w:val="1"/>
+      <w:numFmt w:val="bullet"/>
+      <w:lvlText w:val=""/>
+      <w:lvlJc w:val="left"/>
+      <w:pPr>
+        <w:tabs>
+          <w:tab w:val="num" w:pos="2880"/>
+        </w:tabs>
+        <w:ind w:left="2880" w:hanging="360"/>
+      </w:pPr>
+      <w:rPr>
+        <w:rFonts w:ascii="Wingdings" w:hAnsi="Wingdings" w:hint="default"/>
+        <w:sz w:val="20"/>
+      </w:rPr>
+    </w:lvl>
+    <w:lvl w:ilvl="4" w:tentative="1">
+      <w:start w:val="1"/>
+      <w:numFmt w:val="bullet"/>
+      <w:lvlText w:val=""/>
+      <w:lvlJc w:val="left"/>
+      <w:pPr>
+        <w:tabs>
+          <w:tab w:val="num" w:pos="3600"/>
+        </w:tabs>
+        <w:ind w:left="3600" w:hanging="360"/>
+      </w:pPr>
+      <w:rPr>
+        <w:rFonts w:ascii="Wingdings" w:hAnsi="Wingdings" w:hint="default"/>
+        <w:sz w:val="20"/>
+      </w:rPr>
+    </w:lvl>
+    <w:lvl w:ilvl="5" w:tentative="1">
+      <w:start w:val="1"/>
+      <w:numFmt w:val="bullet"/>
+      <w:lvlText w:val=""/>
+      <w:lvlJc w:val="left"/>
+      <w:pPr>
+        <w:tabs>
+          <w:tab w:val="num" w:pos="4320"/>
+        </w:tabs>
+        <w:ind w:left="4320" w:hanging="360"/>
+      </w:pPr>
+      <w:rPr>
+        <w:rFonts w:ascii="Wingdings" w:hAnsi="Wingdings" w:hint="default"/>
+        <w:sz w:val="20"/>
+      </w:rPr>
+    </w:lvl>
+    <w:lvl w:ilvl="6" w:tentative="1">
+      <w:start w:val="1"/>
+      <w:numFmt w:val="bullet"/>
+      <w:lvlText w:val=""/>
+      <w:lvlJc w:val="left"/>
+      <w:pPr>
+        <w:tabs>
+          <w:tab w:val="num" w:pos="5040"/>
+        </w:tabs>
+        <w:ind w:left="5040" w:hanging="360"/>
+      </w:pPr>
+      <w:rPr>
+        <w:rFonts w:ascii="Wingdings" w:hAnsi="Wingdings" w:hint="default"/>
+        <w:sz w:val="20"/>
+      </w:rPr>
+    </w:lvl>
+    <w:lvl w:ilvl="7" w:tentative="1">
+      <w:start w:val="1"/>
+      <w:numFmt w:val="bullet"/>
+      <w:lvlText w:val=""/>
+      <w:lvlJc w:val="left"/>
+      <w:pPr>
+        <w:tabs>
+          <w:tab w:val="num" w:pos="5760"/>
+        </w:tabs>
+        <w:ind w:left="5760" w:hanging="360"/>
+      </w:pPr>
+      <w:rPr>
+        <w:rFonts w:ascii="Wingdings" w:hAnsi="Wingdings" w:hint="default"/>
+        <w:sz w:val="20"/>
+      </w:rPr>
+    </w:lvl>
+    <w:lvl w:ilvl="8" w:tentative="1">
+      <w:start w:val="1"/>
+      <w:numFmt w:val="bullet"/>
+      <w:lvlText w:val=""/>
+      <w:lvlJc w:val="left"/>
+      <w:pPr>
+        <w:tabs>
+          <w:tab w:val="num" w:pos="6480"/>
+        </w:tabs>
+        <w:ind w:left="6480" w:hanging="360"/>
+      </w:pPr>
+      <w:rPr>
+        <w:rFonts w:ascii="Wingdings" w:hAnsi="Wingdings" w:hint="default"/>
+        <w:sz w:val="20"/>
+      </w:rPr>
+    </w:lvl>
+  </w:abstractNum>
+  <w:abstractNum w:abstractNumId="1" w15:restartNumberingAfterBreak="0">
     <w:nsid w:val="37B01316"/>
     <w:multiLevelType w:val="hybridMultilevel"/>
     <w:tmpl w:val="C9963B14"/>
@@ -15608,7 +16492,7 @@
       </w:rPr>
     </w:lvl>
   </w:abstractNum>
-  <w:abstractNum w:abstractNumId="1" w15:restartNumberingAfterBreak="0">
+  <w:abstractNum w:abstractNumId="2" w15:restartNumberingAfterBreak="0">
     <w:nsid w:val="5085462E"/>
     <w:multiLevelType w:val="hybridMultilevel"/>
     <w:tmpl w:val="40FEA038"/>
@@ -15820,7 +16704,7 @@
       </w:rPr>
     </w:lvl>
   </w:abstractNum>
-  <w:abstractNum w:abstractNumId="2" w15:restartNumberingAfterBreak="0">
+  <w:abstractNum w:abstractNumId="3" w15:restartNumberingAfterBreak="0">
     <w:nsid w:val="5A984876"/>
     <w:multiLevelType w:val="hybridMultilevel"/>
     <w:tmpl w:val="338AA854"/>
@@ -16032,7 +16916,7 @@
       </w:rPr>
     </w:lvl>
   </w:abstractNum>
-  <w:abstractNum w:abstractNumId="3" w15:restartNumberingAfterBreak="0">
+  <w:abstractNum w:abstractNumId="4" w15:restartNumberingAfterBreak="0">
     <w:nsid w:val="69AB1816"/>
     <w:multiLevelType w:val="hybridMultilevel"/>
     <w:tmpl w:val="89506374"/>
@@ -16244,7 +17128,7 @@
       </w:rPr>
     </w:lvl>
   </w:abstractNum>
-  <w:abstractNum w:abstractNumId="4" w15:restartNumberingAfterBreak="0">
+  <w:abstractNum w:abstractNumId="5" w15:restartNumberingAfterBreak="0">
     <w:nsid w:val="70CE5FE9"/>
     <w:multiLevelType w:val="hybridMultilevel"/>
     <w:tmpl w:val="82348C50"/>
@@ -16357,7 +17241,7 @@
       </w:rPr>
     </w:lvl>
   </w:abstractNum>
-  <w:abstractNum w:abstractNumId="5" w15:restartNumberingAfterBreak="0">
+  <w:abstractNum w:abstractNumId="6" w15:restartNumberingAfterBreak="0">
     <w:nsid w:val="781F127D"/>
     <w:multiLevelType w:val="hybridMultilevel"/>
     <w:tmpl w:val="E1FC1644"/>
@@ -16569,7 +17453,7 @@
       </w:rPr>
     </w:lvl>
   </w:abstractNum>
-  <w:abstractNum w:abstractNumId="6" w15:restartNumberingAfterBreak="0">
+  <w:abstractNum w:abstractNumId="7" w15:restartNumberingAfterBreak="0">
     <w:nsid w:val="7A4863C3"/>
     <w:multiLevelType w:val="hybridMultilevel"/>
     <w:tmpl w:val="DD6AA886"/>
@@ -16682,7 +17566,7 @@
       </w:rPr>
     </w:lvl>
   </w:abstractNum>
-  <w:abstractNum w:abstractNumId="7" w15:restartNumberingAfterBreak="0">
+  <w:abstractNum w:abstractNumId="8" w15:restartNumberingAfterBreak="0">
     <w:nsid w:val="7D3A602A"/>
     <w:multiLevelType w:val="multilevel"/>
     <w:tmpl w:val="0332F798"/>
@@ -16832,16 +17716,16 @@
     </w:lvl>
   </w:abstractNum>
   <w:num w:numId="1">
-    <w:abstractNumId w:val="5"/>
+    <w:abstractNumId w:val="6"/>
   </w:num>
   <w:num w:numId="2">
-    <w:abstractNumId w:val="1"/>
+    <w:abstractNumId w:val="2"/>
   </w:num>
   <w:num w:numId="3">
-    <w:abstractNumId w:val="3"/>
+    <w:abstractNumId w:val="4"/>
   </w:num>
   <w:num w:numId="4">
-    <w:abstractNumId w:val="2"/>
+    <w:abstractNumId w:val="3"/>
     <w:lvlOverride w:ilvl="0">
       <w:startOverride w:val="1"/>
     </w:lvlOverride>
@@ -16871,16 +17755,16 @@
     </w:lvlOverride>
   </w:num>
   <w:num w:numId="5">
-    <w:abstractNumId w:val="7"/>
+    <w:abstractNumId w:val="8"/>
   </w:num>
   <w:num w:numId="6">
-    <w:abstractNumId w:val="0"/>
+    <w:abstractNumId w:val="1"/>
   </w:num>
   <w:num w:numId="7">
-    <w:abstractNumId w:val="4"/>
+    <w:abstractNumId w:val="5"/>
   </w:num>
   <w:num w:numId="8">
-    <w:abstractNumId w:val="0"/>
+    <w:abstractNumId w:val="1"/>
     <w:lvlOverride w:ilvl="0"/>
     <w:lvlOverride w:ilvl="1"/>
     <w:lvlOverride w:ilvl="2"/>
@@ -16892,7 +17776,7 @@
     <w:lvlOverride w:ilvl="8"/>
   </w:num>
   <w:num w:numId="9">
-    <w:abstractNumId w:val="6"/>
+    <w:abstractNumId w:val="7"/>
     <w:lvlOverride w:ilvl="0"/>
     <w:lvlOverride w:ilvl="1"/>
     <w:lvlOverride w:ilvl="2"/>
@@ -16902,6 +17786,9 @@
     <w:lvlOverride w:ilvl="6"/>
     <w:lvlOverride w:ilvl="7"/>
     <w:lvlOverride w:ilvl="8"/>
+  </w:num>
+  <w:num w:numId="10">
+    <w:abstractNumId w:val="0"/>
   </w:num>
 </w:numbering>
 </file>
@@ -17670,6 +18557,22 @@
       <w:lang w:val="en-IE"/>
     </w:rPr>
   </w:style>
+  <w:style w:type="paragraph" w:styleId="NormalWeb">
+    <w:name w:val="Normal (Web)"/>
+    <w:basedOn w:val="Normal"/>
+    <w:uiPriority w:val="99"/>
+    <w:semiHidden/>
+    <w:unhideWhenUsed/>
+    <w:rsid w:val="001B2198"/>
+    <w:pPr>
+      <w:spacing w:before="100" w:beforeAutospacing="1" w:after="100" w:afterAutospacing="1" w:line="240" w:lineRule="auto"/>
+    </w:pPr>
+    <w:rPr>
+      <w:rFonts w:ascii="Times New Roman" w:eastAsia="Times New Roman" w:hAnsi="Times New Roman" w:cs="Times New Roman"/>
+      <w:color w:val="auto"/>
+      <w:szCs w:val="24"/>
+    </w:rPr>
+  </w:style>
 </w:styles>
 </file>
 

</xml_diff>